<commit_message>
added block(x) to list
</commit_message>
<xml_diff>
--- a/SS04 -- Talent List.docx
+++ b/SS04 -- Talent List.docx
@@ -3116,6 +3116,56 @@
                 <w:sz w:val="16"/>
                 <w:szCs w:val="16"/>
               </w:rPr>
+              <w:t>Block (x)</w:t>
+            </w:r>
+          </w:p>
+        </w:tc>
+        <w:tc>
+          <w:tcPr>
+            <w:tcW w:w="0" w:type="auto"/>
+          </w:tcPr>
+          <w:p>
+            <w:pPr>
+              <w:pStyle w:val="Standard"/>
+              <w:rPr>
+                <w:rFonts w:ascii="Pericles" w:hAnsi="Pericles"/>
+                <w:sz w:val="16"/>
+                <w:szCs w:val="16"/>
+              </w:rPr>
+            </w:pPr>
+            <w:r>
+              <w:rPr>
+                <w:rFonts w:ascii="Pericles" w:hAnsi="Pericles"/>
+                <w:sz w:val="16"/>
+                <w:szCs w:val="16"/>
+              </w:rPr>
+              <w:t>You get +x to parry attempts.</w:t>
+            </w:r>
+            <w:bookmarkStart w:id="0" w:name="_GoBack"/>
+            <w:bookmarkEnd w:id="0"/>
+          </w:p>
+        </w:tc>
+      </w:tr>
+      <w:tr>
+        <w:tc>
+          <w:tcPr>
+            <w:tcW w:w="0" w:type="auto"/>
+          </w:tcPr>
+          <w:p>
+            <w:pPr>
+              <w:pStyle w:val="Standard"/>
+              <w:rPr>
+                <w:rFonts w:ascii="Pericles" w:hAnsi="Pericles"/>
+                <w:sz w:val="16"/>
+                <w:szCs w:val="16"/>
+              </w:rPr>
+            </w:pPr>
+            <w:r>
+              <w:rPr>
+                <w:rFonts w:ascii="Pericles" w:hAnsi="Pericles"/>
+                <w:sz w:val="16"/>
+                <w:szCs w:val="16"/>
+              </w:rPr>
               <w:t>Blood Enhancement (x)</w:t>
             </w:r>
           </w:p>
@@ -4007,6 +4057,7 @@
                 <w:sz w:val="16"/>
                 <w:szCs w:val="16"/>
               </w:rPr>
+              <w:lastRenderedPageBreak/>
               <w:t>Chain Lightning (x)</w:t>
             </w:r>
           </w:p>
@@ -4061,7 +4112,6 @@
                 <w:sz w:val="16"/>
                 <w:szCs w:val="16"/>
               </w:rPr>
-              <w:lastRenderedPageBreak/>
               <w:t>Challenger</w:t>
             </w:r>
           </w:p>
@@ -5338,6 +5388,7 @@
                 <w:sz w:val="16"/>
                 <w:szCs w:val="16"/>
               </w:rPr>
+              <w:lastRenderedPageBreak/>
               <w:t>Concussion</w:t>
             </w:r>
           </w:p>
@@ -5402,7 +5453,6 @@
                 <w:sz w:val="16"/>
                 <w:szCs w:val="16"/>
               </w:rPr>
-              <w:lastRenderedPageBreak/>
               <w:t>Consume Familiar</w:t>
             </w:r>
           </w:p>
@@ -6604,6 +6654,7 @@
                 <w:sz w:val="16"/>
                 <w:szCs w:val="16"/>
               </w:rPr>
+              <w:lastRenderedPageBreak/>
               <w:t>Decapitator</w:t>
             </w:r>
           </w:p>
@@ -6696,7 +6747,6 @@
                 <w:sz w:val="16"/>
                 <w:szCs w:val="16"/>
               </w:rPr>
-              <w:lastRenderedPageBreak/>
               <w:t>Defensive Caster</w:t>
             </w:r>
           </w:p>
@@ -7773,6 +7823,7 @@
                 <w:sz w:val="16"/>
                 <w:szCs w:val="16"/>
               </w:rPr>
+              <w:lastRenderedPageBreak/>
               <w:t>Durable Equipment</w:t>
             </w:r>
           </w:p>
@@ -7924,7 +7975,6 @@
                 <w:sz w:val="16"/>
                 <w:szCs w:val="16"/>
               </w:rPr>
-              <w:lastRenderedPageBreak/>
               <w:t>Enchanter</w:t>
             </w:r>
           </w:p>
@@ -8848,6 +8898,7 @@
                 <w:sz w:val="16"/>
                 <w:szCs w:val="20"/>
               </w:rPr>
+              <w:lastRenderedPageBreak/>
               <w:t>Familiar Defense</w:t>
             </w:r>
           </w:p>
@@ -8921,7 +8972,6 @@
                 <w:sz w:val="16"/>
                 <w:szCs w:val="20"/>
               </w:rPr>
-              <w:lastRenderedPageBreak/>
               <w:t>Familiar Recall</w:t>
             </w:r>
           </w:p>
@@ -10110,6 +10160,7 @@
                 <w:sz w:val="16"/>
                 <w:szCs w:val="16"/>
               </w:rPr>
+              <w:lastRenderedPageBreak/>
               <w:t>Freezer Burn (x)</w:t>
             </w:r>
           </w:p>
@@ -10284,7 +10335,6 @@
                 <w:sz w:val="16"/>
                 <w:szCs w:val="16"/>
               </w:rPr>
-              <w:lastRenderedPageBreak/>
               <w:t>Gate Crasher</w:t>
             </w:r>
           </w:p>
@@ -11321,6 +11371,7 @@
                 <w:sz w:val="16"/>
                 <w:szCs w:val="16"/>
               </w:rPr>
+              <w:lastRenderedPageBreak/>
               <w:t>Ice Reverberation</w:t>
             </w:r>
           </w:p>
@@ -11530,16 +11581,7 @@
                 <w:sz w:val="16"/>
                 <w:szCs w:val="16"/>
               </w:rPr>
-              <w:t xml:space="preserve">When a bolt attack hits an opponent, you can spend one inspiration to make it </w:t>
-            </w:r>
-            <w:r>
-              <w:rPr>
-                <w:rFonts w:ascii="Pericles" w:hAnsi="Pericles"/>
-                <w:sz w:val="16"/>
-                <w:szCs w:val="16"/>
-              </w:rPr>
-              <w:lastRenderedPageBreak/>
-              <w:t xml:space="preserve">into a 1 hex </w:t>
+              <w:t xml:space="preserve">When a bolt attack hits an opponent, you can spend one inspiration to make it into a 1 hex </w:t>
             </w:r>
             <w:proofErr w:type="spellStart"/>
             <w:r>
@@ -11588,7 +11630,6 @@
                 <w:sz w:val="16"/>
                 <w:szCs w:val="16"/>
               </w:rPr>
-              <w:lastRenderedPageBreak/>
               <w:t>Ice Tomb</w:t>
             </w:r>
           </w:p>
@@ -12882,6 +12923,7 @@
                 <w:sz w:val="16"/>
                 <w:szCs w:val="16"/>
               </w:rPr>
+              <w:lastRenderedPageBreak/>
               <w:t>You have no penalty to parry, and your bow no longer takes gear checks for blocking.</w:t>
             </w:r>
           </w:p>
@@ -12906,6 +12948,7 @@
                 <w:sz w:val="16"/>
                 <w:szCs w:val="16"/>
               </w:rPr>
+              <w:lastRenderedPageBreak/>
               <w:t>Iron Grip</w:t>
             </w:r>
           </w:p>
@@ -12998,7 +13041,6 @@
                 <w:sz w:val="16"/>
                 <w:szCs w:val="16"/>
               </w:rPr>
-              <w:lastRenderedPageBreak/>
               <w:t>Iron Skin Attack (x)</w:t>
             </w:r>
           </w:p>
@@ -14113,6 +14155,7 @@
                 <w:sz w:val="16"/>
                 <w:szCs w:val="16"/>
               </w:rPr>
+              <w:lastRenderedPageBreak/>
               <w:t>Magic Circle</w:t>
             </w:r>
           </w:p>
@@ -14205,7 +14248,6 @@
                 <w:sz w:val="16"/>
                 <w:szCs w:val="20"/>
               </w:rPr>
-              <w:lastRenderedPageBreak/>
               <w:t>Mercy</w:t>
             </w:r>
           </w:p>
@@ -14238,8 +14280,6 @@
               </w:rPr>
               <w:t>and you get an extra wound die.</w:t>
             </w:r>
-            <w:bookmarkStart w:id="0" w:name="_GoBack"/>
-            <w:bookmarkEnd w:id="0"/>
           </w:p>
         </w:tc>
       </w:tr>
@@ -15326,6 +15366,7 @@
                 <w:sz w:val="16"/>
                 <w:szCs w:val="16"/>
               </w:rPr>
+              <w:lastRenderedPageBreak/>
               <w:t>Poisoner</w:t>
             </w:r>
           </w:p>
@@ -15491,7 +15532,6 @@
                 <w:sz w:val="16"/>
                 <w:szCs w:val="16"/>
               </w:rPr>
-              <w:lastRenderedPageBreak/>
               <w:t>Protective Circle</w:t>
             </w:r>
           </w:p>
@@ -16721,6 +16761,7 @@
                 <w:sz w:val="16"/>
                 <w:szCs w:val="16"/>
               </w:rPr>
+              <w:lastRenderedPageBreak/>
               <w:t>Riposte (x)</w:t>
             </w:r>
           </w:p>
@@ -16813,7 +16854,6 @@
                 <w:sz w:val="16"/>
                 <w:szCs w:val="16"/>
               </w:rPr>
-              <w:lastRenderedPageBreak/>
               <w:t>Rock Fall</w:t>
             </w:r>
           </w:p>
@@ -17759,6 +17799,7 @@
                 <w:sz w:val="16"/>
                 <w:szCs w:val="16"/>
               </w:rPr>
+              <w:lastRenderedPageBreak/>
               <w:t xml:space="preserve">Spend 1 inspiration to take a </w:t>
             </w:r>
             <w:r>
@@ -17800,6 +17841,7 @@
                 <w:sz w:val="16"/>
                 <w:szCs w:val="16"/>
               </w:rPr>
+              <w:lastRenderedPageBreak/>
               <w:t>Skillful Evasion</w:t>
             </w:r>
           </w:p>
@@ -17928,40 +17970,30 @@
                 <w:sz w:val="16"/>
                 <w:szCs w:val="16"/>
               </w:rPr>
-              <w:t xml:space="preserve">Once per session, when you are incapacitated, you may spend an inspiration </w:t>
-            </w:r>
-            <w:r>
-              <w:rPr>
-                <w:rFonts w:ascii="Pericles" w:hAnsi="Pericles"/>
-                <w:sz w:val="16"/>
-                <w:szCs w:val="16"/>
-              </w:rPr>
-              <w:lastRenderedPageBreak/>
-              <w:t>and you will get the benefits of your Second Wind power every round until you are brought to positive hit points. Once this happens, all statuses are removed from you and you can re-enter the battle.</w:t>
-            </w:r>
-          </w:p>
-        </w:tc>
-      </w:tr>
-      <w:tr>
-        <w:tc>
-          <w:tcPr>
-            <w:tcW w:w="0" w:type="auto"/>
-          </w:tcPr>
-          <w:p>
-            <w:pPr>
-              <w:rPr>
-                <w:rFonts w:ascii="Pericles" w:hAnsi="Pericles"/>
-                <w:sz w:val="16"/>
-                <w:szCs w:val="16"/>
-              </w:rPr>
-            </w:pPr>
-            <w:r>
-              <w:rPr>
-                <w:rFonts w:ascii="Pericles" w:hAnsi="Pericles"/>
-                <w:sz w:val="16"/>
-                <w:szCs w:val="16"/>
-              </w:rPr>
-              <w:lastRenderedPageBreak/>
+              <w:t>Once per session, when you are incapacitated, you may spend an inspiration and you will get the benefits of your Second Wind power every round until you are brought to positive hit points. Once this happens, all statuses are removed from you and you can re-enter the battle.</w:t>
+            </w:r>
+          </w:p>
+        </w:tc>
+      </w:tr>
+      <w:tr>
+        <w:tc>
+          <w:tcPr>
+            <w:tcW w:w="0" w:type="auto"/>
+          </w:tcPr>
+          <w:p>
+            <w:pPr>
+              <w:rPr>
+                <w:rFonts w:ascii="Pericles" w:hAnsi="Pericles"/>
+                <w:sz w:val="16"/>
+                <w:szCs w:val="16"/>
+              </w:rPr>
+            </w:pPr>
+            <w:r>
+              <w:rPr>
+                <w:rFonts w:ascii="Pericles" w:hAnsi="Pericles"/>
+                <w:sz w:val="16"/>
+                <w:szCs w:val="16"/>
+              </w:rPr>
               <w:t>Sniper (x)</w:t>
             </w:r>
           </w:p>
@@ -18964,6 +18996,7 @@
                 <w:sz w:val="16"/>
                 <w:szCs w:val="16"/>
               </w:rPr>
+              <w:lastRenderedPageBreak/>
               <w:t>Stepping Circles (x)</w:t>
             </w:r>
           </w:p>
@@ -19078,40 +19111,30 @@
                 <w:sz w:val="16"/>
                 <w:szCs w:val="16"/>
               </w:rPr>
-              <w:t xml:space="preserve">When you take a first strike due to someone moving up to engage you, if you hit them, you can spend an inspiration to stop their movement and end their </w:t>
-            </w:r>
-            <w:r>
-              <w:rPr>
-                <w:rFonts w:ascii="Pericles" w:hAnsi="Pericles"/>
-                <w:sz w:val="16"/>
-                <w:szCs w:val="16"/>
-              </w:rPr>
-              <w:lastRenderedPageBreak/>
-              <w:t>turn. You can also take your remaining half action as though you had Skirmisher.</w:t>
-            </w:r>
-          </w:p>
-        </w:tc>
-      </w:tr>
-      <w:tr>
-        <w:tc>
-          <w:tcPr>
-            <w:tcW w:w="0" w:type="auto"/>
-          </w:tcPr>
-          <w:p>
-            <w:pPr>
-              <w:rPr>
-                <w:rFonts w:ascii="Pericles" w:hAnsi="Pericles"/>
-                <w:sz w:val="16"/>
-                <w:szCs w:val="16"/>
-              </w:rPr>
-            </w:pPr>
-            <w:r>
-              <w:rPr>
-                <w:rFonts w:ascii="Pericles" w:hAnsi="Pericles"/>
-                <w:sz w:val="16"/>
-                <w:szCs w:val="16"/>
-              </w:rPr>
-              <w:lastRenderedPageBreak/>
+              <w:t>When you take a first strike due to someone moving up to engage you, if you hit them, you can spend an inspiration to stop their movement and end their turn. You can also take your remaining half action as though you had Skirmisher.</w:t>
+            </w:r>
+          </w:p>
+        </w:tc>
+      </w:tr>
+      <w:tr>
+        <w:tc>
+          <w:tcPr>
+            <w:tcW w:w="0" w:type="auto"/>
+          </w:tcPr>
+          <w:p>
+            <w:pPr>
+              <w:rPr>
+                <w:rFonts w:ascii="Pericles" w:hAnsi="Pericles"/>
+                <w:sz w:val="16"/>
+                <w:szCs w:val="16"/>
+              </w:rPr>
+            </w:pPr>
+            <w:r>
+              <w:rPr>
+                <w:rFonts w:ascii="Pericles" w:hAnsi="Pericles"/>
+                <w:sz w:val="16"/>
+                <w:szCs w:val="16"/>
+              </w:rPr>
               <w:t>Store Color</w:t>
             </w:r>
           </w:p>
@@ -20210,6 +20233,7 @@
                 <w:sz w:val="16"/>
                 <w:szCs w:val="16"/>
               </w:rPr>
+              <w:lastRenderedPageBreak/>
               <w:t>Tradesman</w:t>
             </w:r>
           </w:p>
@@ -20394,352 +20418,1086 @@
                 <w:sz w:val="16"/>
                 <w:szCs w:val="16"/>
               </w:rPr>
+              <w:t>Trapper</w:t>
+            </w:r>
+          </w:p>
+        </w:tc>
+        <w:tc>
+          <w:tcPr>
+            <w:tcW w:w="0" w:type="auto"/>
+          </w:tcPr>
+          <w:p>
+            <w:pPr>
+              <w:rPr>
+                <w:rFonts w:ascii="Pericles" w:hAnsi="Pericles"/>
+                <w:sz w:val="16"/>
+                <w:szCs w:val="16"/>
+              </w:rPr>
+            </w:pPr>
+            <w:r>
+              <w:rPr>
+                <w:rFonts w:ascii="Pericles" w:hAnsi="Pericles"/>
+                <w:sz w:val="16"/>
+                <w:szCs w:val="16"/>
+              </w:rPr>
+              <w:t>You get the Trapper skill license for free, allowing you to start the game with the ability to create traps.</w:t>
+            </w:r>
+          </w:p>
+        </w:tc>
+      </w:tr>
+      <w:tr>
+        <w:tc>
+          <w:tcPr>
+            <w:tcW w:w="0" w:type="auto"/>
+          </w:tcPr>
+          <w:p>
+            <w:pPr>
+              <w:rPr>
+                <w:rFonts w:ascii="Pericles" w:hAnsi="Pericles"/>
+                <w:sz w:val="16"/>
+                <w:szCs w:val="16"/>
+              </w:rPr>
+            </w:pPr>
+            <w:r>
+              <w:rPr>
+                <w:rFonts w:ascii="Pericles" w:hAnsi="Pericles"/>
+                <w:sz w:val="16"/>
+                <w:szCs w:val="16"/>
+              </w:rPr>
+              <w:t>Treacherous Shift</w:t>
+            </w:r>
+          </w:p>
+        </w:tc>
+        <w:tc>
+          <w:tcPr>
+            <w:tcW w:w="0" w:type="auto"/>
+          </w:tcPr>
+          <w:p>
+            <w:pPr>
+              <w:rPr>
+                <w:rFonts w:ascii="Pericles" w:hAnsi="Pericles"/>
+                <w:sz w:val="16"/>
+                <w:szCs w:val="16"/>
+              </w:rPr>
+            </w:pPr>
+            <w:r>
+              <w:rPr>
+                <w:rFonts w:ascii="Pericles" w:hAnsi="Pericles"/>
+                <w:sz w:val="16"/>
+                <w:szCs w:val="16"/>
+              </w:rPr>
+              <w:t>As a free action, you spend an inspiration and choose an enemy within a full move of you. You then make an opposed Skill stat check against that enemy. If you are successful, you switch places with them.</w:t>
+            </w:r>
+          </w:p>
+        </w:tc>
+      </w:tr>
+      <w:tr>
+        <w:tc>
+          <w:tcPr>
+            <w:tcW w:w="0" w:type="auto"/>
+          </w:tcPr>
+          <w:p>
+            <w:pPr>
+              <w:rPr>
+                <w:rFonts w:ascii="Pericles" w:hAnsi="Pericles"/>
+                <w:sz w:val="16"/>
+                <w:szCs w:val="16"/>
+              </w:rPr>
+            </w:pPr>
+            <w:r>
+              <w:rPr>
+                <w:rFonts w:ascii="Pericles" w:hAnsi="Pericles"/>
+                <w:sz w:val="16"/>
+                <w:szCs w:val="16"/>
+              </w:rPr>
+              <w:t>Trick Hands</w:t>
+            </w:r>
+          </w:p>
+        </w:tc>
+        <w:tc>
+          <w:tcPr>
+            <w:tcW w:w="0" w:type="auto"/>
+          </w:tcPr>
+          <w:p>
+            <w:pPr>
+              <w:rPr>
+                <w:rFonts w:ascii="Pericles" w:hAnsi="Pericles"/>
+                <w:sz w:val="16"/>
+                <w:szCs w:val="16"/>
+              </w:rPr>
+            </w:pPr>
+            <w:r>
+              <w:rPr>
+                <w:rFonts w:ascii="Pericles" w:hAnsi="Pericles"/>
+                <w:sz w:val="16"/>
+                <w:szCs w:val="16"/>
+              </w:rPr>
+              <w:t>You can cast even when your hands are bound, or otherwise unavailable.</w:t>
+            </w:r>
+          </w:p>
+        </w:tc>
+      </w:tr>
+      <w:tr>
+        <w:tc>
+          <w:tcPr>
+            <w:tcW w:w="0" w:type="auto"/>
+          </w:tcPr>
+          <w:p>
+            <w:pPr>
+              <w:rPr>
+                <w:rFonts w:ascii="Pericles" w:hAnsi="Pericles"/>
+                <w:sz w:val="16"/>
+                <w:szCs w:val="16"/>
+              </w:rPr>
+            </w:pPr>
+            <w:r>
+              <w:rPr>
+                <w:rFonts w:ascii="Pericles" w:hAnsi="Pericles"/>
+                <w:sz w:val="16"/>
+                <w:szCs w:val="16"/>
+              </w:rPr>
+              <w:t>Tri Shot</w:t>
+            </w:r>
+          </w:p>
+        </w:tc>
+        <w:tc>
+          <w:tcPr>
+            <w:tcW w:w="0" w:type="auto"/>
+          </w:tcPr>
+          <w:p>
+            <w:pPr>
+              <w:rPr>
+                <w:rFonts w:ascii="Pericles" w:hAnsi="Pericles"/>
+                <w:sz w:val="16"/>
+                <w:szCs w:val="16"/>
+              </w:rPr>
+            </w:pPr>
+            <w:r>
+              <w:rPr>
+                <w:rFonts w:ascii="Pericles" w:hAnsi="Pericles"/>
+                <w:sz w:val="16"/>
+                <w:szCs w:val="16"/>
+              </w:rPr>
+              <w:t>You can take a -4 accuracy and make three attacks on targets that are no more than 2 hexes from each other.</w:t>
+            </w:r>
+          </w:p>
+        </w:tc>
+      </w:tr>
+      <w:tr>
+        <w:tc>
+          <w:tcPr>
+            <w:tcW w:w="0" w:type="auto"/>
+          </w:tcPr>
+          <w:p>
+            <w:pPr>
+              <w:rPr>
+                <w:rFonts w:ascii="Pericles" w:hAnsi="Pericles"/>
+                <w:sz w:val="16"/>
+                <w:szCs w:val="16"/>
+              </w:rPr>
+            </w:pPr>
+            <w:r>
+              <w:rPr>
+                <w:rFonts w:ascii="Pericles" w:hAnsi="Pericles"/>
+                <w:sz w:val="16"/>
+                <w:szCs w:val="16"/>
+              </w:rPr>
+              <w:t>Tripper</w:t>
+            </w:r>
+          </w:p>
+        </w:tc>
+        <w:tc>
+          <w:tcPr>
+            <w:tcW w:w="0" w:type="auto"/>
+          </w:tcPr>
+          <w:p>
+            <w:pPr>
+              <w:rPr>
+                <w:rFonts w:ascii="Pericles" w:hAnsi="Pericles"/>
+                <w:sz w:val="16"/>
+                <w:szCs w:val="16"/>
+              </w:rPr>
+            </w:pPr>
+            <w:r>
+              <w:rPr>
+                <w:rFonts w:ascii="Pericles" w:hAnsi="Pericles"/>
+                <w:sz w:val="16"/>
+                <w:szCs w:val="16"/>
+              </w:rPr>
+              <w:t>When someone disengages from you, and you hit them, you can choose to not do damage, but instead to instantly stop their movement, and knock them prone.</w:t>
+            </w:r>
+          </w:p>
+        </w:tc>
+      </w:tr>
+      <w:tr>
+        <w:tc>
+          <w:tcPr>
+            <w:tcW w:w="0" w:type="auto"/>
+          </w:tcPr>
+          <w:p>
+            <w:pPr>
+              <w:rPr>
+                <w:rFonts w:ascii="Pericles" w:hAnsi="Pericles"/>
+                <w:sz w:val="16"/>
+                <w:szCs w:val="16"/>
+              </w:rPr>
+            </w:pPr>
+            <w:r>
+              <w:rPr>
+                <w:rFonts w:ascii="Pericles" w:hAnsi="Pericles"/>
+                <w:sz w:val="16"/>
+                <w:szCs w:val="16"/>
+              </w:rPr>
+              <w:t>Tunnel Crawler</w:t>
+            </w:r>
+          </w:p>
+        </w:tc>
+        <w:tc>
+          <w:tcPr>
+            <w:tcW w:w="0" w:type="auto"/>
+          </w:tcPr>
+          <w:p>
+            <w:pPr>
+              <w:rPr>
+                <w:rFonts w:ascii="Pericles" w:hAnsi="Pericles"/>
+                <w:sz w:val="16"/>
+                <w:szCs w:val="16"/>
+              </w:rPr>
+            </w:pPr>
+            <w:r>
+              <w:rPr>
+                <w:rFonts w:ascii="Pericles" w:hAnsi="Pericles"/>
+                <w:sz w:val="16"/>
+                <w:szCs w:val="16"/>
+              </w:rPr>
+              <w:t>When underground, you get +1 move and can make full moves while sneaking.</w:t>
+            </w:r>
+          </w:p>
+        </w:tc>
+      </w:tr>
+      <w:tr>
+        <w:tc>
+          <w:tcPr>
+            <w:tcW w:w="0" w:type="auto"/>
+          </w:tcPr>
+          <w:p>
+            <w:pPr>
+              <w:rPr>
+                <w:rFonts w:ascii="Pericles" w:hAnsi="Pericles"/>
+                <w:sz w:val="16"/>
+                <w:szCs w:val="16"/>
+              </w:rPr>
+            </w:pPr>
+            <w:r>
+              <w:rPr>
+                <w:rFonts w:ascii="Pericles" w:hAnsi="Pericles"/>
+                <w:sz w:val="16"/>
+                <w:szCs w:val="16"/>
+              </w:rPr>
+              <w:t>Type (x) Spells</w:t>
+            </w:r>
+          </w:p>
+        </w:tc>
+        <w:tc>
+          <w:tcPr>
+            <w:tcW w:w="0" w:type="auto"/>
+          </w:tcPr>
+          <w:p>
+            <w:pPr>
+              <w:rPr>
+                <w:rFonts w:ascii="Pericles" w:hAnsi="Pericles"/>
+                <w:sz w:val="16"/>
+                <w:szCs w:val="16"/>
+              </w:rPr>
+            </w:pPr>
+            <w:r>
+              <w:rPr>
+                <w:rFonts w:ascii="Pericles" w:hAnsi="Pericles"/>
+                <w:sz w:val="16"/>
+                <w:szCs w:val="16"/>
+              </w:rPr>
+              <w:t>You gain access to spells in the X list. You can learn the skills Spell Casting and Combat: Spell.</w:t>
+            </w:r>
+          </w:p>
+        </w:tc>
+      </w:tr>
+      <w:tr>
+        <w:tc>
+          <w:tcPr>
+            <w:tcW w:w="0" w:type="auto"/>
+          </w:tcPr>
+          <w:p>
+            <w:pPr>
+              <w:rPr>
+                <w:rFonts w:ascii="Pericles" w:hAnsi="Pericles"/>
+                <w:sz w:val="16"/>
+                <w:szCs w:val="16"/>
+              </w:rPr>
+            </w:pPr>
+            <w:r>
+              <w:rPr>
+                <w:rFonts w:ascii="Pericles" w:hAnsi="Pericles"/>
+                <w:sz w:val="16"/>
+                <w:szCs w:val="16"/>
+              </w:rPr>
+              <w:t>Undead Tongue</w:t>
+            </w:r>
+          </w:p>
+        </w:tc>
+        <w:tc>
+          <w:tcPr>
+            <w:tcW w:w="0" w:type="auto"/>
+          </w:tcPr>
+          <w:p>
+            <w:pPr>
+              <w:rPr>
+                <w:rFonts w:ascii="Pericles" w:hAnsi="Pericles"/>
+                <w:sz w:val="16"/>
+                <w:szCs w:val="16"/>
+              </w:rPr>
+            </w:pPr>
+            <w:r>
+              <w:rPr>
+                <w:rFonts w:ascii="Pericles" w:hAnsi="Pericles"/>
+                <w:sz w:val="16"/>
+                <w:szCs w:val="16"/>
+              </w:rPr>
+              <w:t>You speak the language of the undead. Intelligent undead will be neutral to you, allowing the use of diplomacy to avoid conflict and gather information/aid</w:t>
+            </w:r>
+            <w:r>
+              <w:rPr>
+                <w:rFonts w:ascii="Pericles" w:hAnsi="Pericles"/>
+                <w:sz w:val="16"/>
+                <w:szCs w:val="16"/>
+              </w:rPr>
+              <w:t>.</w:t>
+            </w:r>
+          </w:p>
+        </w:tc>
+      </w:tr>
+      <w:tr>
+        <w:tc>
+          <w:tcPr>
+            <w:tcW w:w="0" w:type="auto"/>
+          </w:tcPr>
+          <w:p>
+            <w:pPr>
+              <w:rPr>
+                <w:rFonts w:ascii="Pericles" w:hAnsi="Pericles"/>
+                <w:sz w:val="16"/>
+                <w:szCs w:val="16"/>
+              </w:rPr>
+            </w:pPr>
+            <w:r>
+              <w:rPr>
+                <w:rFonts w:ascii="Pericles" w:hAnsi="Pericles"/>
+                <w:sz w:val="16"/>
+                <w:szCs w:val="16"/>
+              </w:rPr>
+              <w:t>Unnerving Wail</w:t>
+            </w:r>
+          </w:p>
+        </w:tc>
+        <w:tc>
+          <w:tcPr>
+            <w:tcW w:w="0" w:type="auto"/>
+          </w:tcPr>
+          <w:p>
+            <w:pPr>
+              <w:rPr>
+                <w:rFonts w:ascii="Pericles" w:hAnsi="Pericles"/>
+                <w:sz w:val="16"/>
+                <w:szCs w:val="16"/>
+              </w:rPr>
+            </w:pPr>
+            <w:r>
+              <w:rPr>
+                <w:rFonts w:ascii="Pericles" w:hAnsi="Pericles"/>
+                <w:sz w:val="16"/>
+                <w:szCs w:val="16"/>
+              </w:rPr>
+              <w:t xml:space="preserve">You spend an inspiration and shout, causing enemy spell casters within 6 hexes to make a Power save, or be </w:t>
+            </w:r>
+            <w:r>
+              <w:rPr>
+                <w:rFonts w:ascii="Pericles" w:hAnsi="Pericles"/>
+                <w:i/>
+                <w:sz w:val="16"/>
+                <w:szCs w:val="16"/>
+              </w:rPr>
+              <w:t>unnerved</w:t>
+            </w:r>
+            <w:r>
+              <w:rPr>
+                <w:rFonts w:ascii="Pericles" w:hAnsi="Pericles"/>
+                <w:sz w:val="16"/>
+                <w:szCs w:val="16"/>
+              </w:rPr>
+              <w:t>, taking a -2 to spell casting checks.</w:t>
+            </w:r>
+          </w:p>
+        </w:tc>
+      </w:tr>
+      <w:tr>
+        <w:tc>
+          <w:tcPr>
+            <w:tcW w:w="0" w:type="auto"/>
+          </w:tcPr>
+          <w:p>
+            <w:pPr>
+              <w:rPr>
+                <w:rFonts w:ascii="Pericles" w:hAnsi="Pericles"/>
+                <w:sz w:val="16"/>
+                <w:szCs w:val="16"/>
+              </w:rPr>
+            </w:pPr>
+            <w:r>
+              <w:rPr>
+                <w:rFonts w:ascii="Pericles" w:hAnsi="Pericles"/>
+                <w:sz w:val="16"/>
+                <w:szCs w:val="16"/>
+              </w:rPr>
+              <w:t>Unseen Passage</w:t>
+            </w:r>
+          </w:p>
+        </w:tc>
+        <w:tc>
+          <w:tcPr>
+            <w:tcW w:w="0" w:type="auto"/>
+          </w:tcPr>
+          <w:p>
+            <w:pPr>
+              <w:rPr>
+                <w:rFonts w:ascii="Pericles" w:hAnsi="Pericles"/>
+                <w:sz w:val="16"/>
+                <w:szCs w:val="16"/>
+              </w:rPr>
+            </w:pPr>
+            <w:r>
+              <w:rPr>
+                <w:rFonts w:ascii="Pericles" w:hAnsi="Pericles"/>
+                <w:sz w:val="16"/>
+                <w:szCs w:val="16"/>
+              </w:rPr>
+              <w:t>Track attempts made against you take a -4 penalty.</w:t>
+            </w:r>
+          </w:p>
+        </w:tc>
+      </w:tr>
+      <w:tr>
+        <w:tc>
+          <w:tcPr>
+            <w:tcW w:w="0" w:type="auto"/>
+          </w:tcPr>
+          <w:p>
+            <w:pPr>
+              <w:rPr>
+                <w:rFonts w:ascii="Pericles" w:hAnsi="Pericles"/>
+                <w:sz w:val="16"/>
+                <w:szCs w:val="16"/>
+              </w:rPr>
+            </w:pPr>
+            <w:r>
+              <w:rPr>
+                <w:rFonts w:ascii="Pericles" w:hAnsi="Pericles"/>
+                <w:sz w:val="16"/>
+                <w:szCs w:val="16"/>
+              </w:rPr>
+              <w:t>Unstoppable</w:t>
+            </w:r>
+          </w:p>
+        </w:tc>
+        <w:tc>
+          <w:tcPr>
+            <w:tcW w:w="0" w:type="auto"/>
+          </w:tcPr>
+          <w:p>
+            <w:pPr>
+              <w:rPr>
+                <w:rFonts w:ascii="Pericles" w:hAnsi="Pericles"/>
+                <w:sz w:val="16"/>
+                <w:szCs w:val="16"/>
+              </w:rPr>
+            </w:pPr>
+            <w:r>
+              <w:rPr>
+                <w:rFonts w:ascii="Pericles" w:hAnsi="Pericles"/>
+                <w:sz w:val="16"/>
+                <w:szCs w:val="16"/>
+              </w:rPr>
+              <w:t xml:space="preserve">You are resistant to </w:t>
+            </w:r>
+            <w:r>
+              <w:rPr>
+                <w:rFonts w:ascii="Pericles" w:hAnsi="Pericles"/>
+                <w:i/>
+                <w:sz w:val="16"/>
+                <w:szCs w:val="16"/>
+              </w:rPr>
+              <w:t>daze</w:t>
+            </w:r>
+            <w:r>
+              <w:rPr>
+                <w:rFonts w:ascii="Pericles" w:hAnsi="Pericles"/>
+                <w:sz w:val="16"/>
+                <w:szCs w:val="16"/>
+              </w:rPr>
+              <w:t xml:space="preserve">, </w:t>
+            </w:r>
+            <w:r>
+              <w:rPr>
+                <w:rFonts w:ascii="Pericles" w:hAnsi="Pericles"/>
+                <w:i/>
+                <w:sz w:val="16"/>
+                <w:szCs w:val="16"/>
+              </w:rPr>
+              <w:t>entangle</w:t>
+            </w:r>
+            <w:r>
+              <w:rPr>
+                <w:rFonts w:ascii="Pericles" w:hAnsi="Pericles"/>
+                <w:sz w:val="16"/>
+                <w:szCs w:val="16"/>
+              </w:rPr>
+              <w:t xml:space="preserve">, </w:t>
+            </w:r>
+            <w:r>
+              <w:rPr>
+                <w:rFonts w:ascii="Pericles" w:hAnsi="Pericles"/>
+                <w:i/>
+                <w:sz w:val="16"/>
+                <w:szCs w:val="16"/>
+              </w:rPr>
+              <w:t>immobilize</w:t>
+            </w:r>
+            <w:r>
+              <w:rPr>
+                <w:rFonts w:ascii="Pericles" w:hAnsi="Pericles"/>
+                <w:sz w:val="16"/>
+                <w:szCs w:val="16"/>
+              </w:rPr>
+              <w:t xml:space="preserve">, </w:t>
+            </w:r>
+            <w:r>
+              <w:rPr>
+                <w:rFonts w:ascii="Pericles" w:hAnsi="Pericles"/>
+                <w:i/>
+                <w:sz w:val="16"/>
+                <w:szCs w:val="16"/>
+              </w:rPr>
+              <w:t>hold</w:t>
+            </w:r>
+            <w:r>
+              <w:rPr>
+                <w:rFonts w:ascii="Pericles" w:hAnsi="Pericles"/>
+                <w:sz w:val="16"/>
+                <w:szCs w:val="16"/>
+              </w:rPr>
+              <w:t xml:space="preserve"> and </w:t>
+            </w:r>
+            <w:r>
+              <w:rPr>
+                <w:rFonts w:ascii="Pericles" w:hAnsi="Pericles"/>
+                <w:i/>
+                <w:sz w:val="16"/>
+                <w:szCs w:val="16"/>
+              </w:rPr>
+              <w:t>slow</w:t>
+            </w:r>
+          </w:p>
+        </w:tc>
+      </w:tr>
+      <w:tr>
+        <w:tc>
+          <w:tcPr>
+            <w:tcW w:w="0" w:type="auto"/>
+          </w:tcPr>
+          <w:p>
+            <w:pPr>
+              <w:rPr>
+                <w:rFonts w:ascii="Pericles" w:hAnsi="Pericles"/>
+                <w:sz w:val="16"/>
+                <w:szCs w:val="16"/>
+              </w:rPr>
+            </w:pPr>
+            <w:r>
+              <w:rPr>
+                <w:rFonts w:ascii="Pericles" w:hAnsi="Pericles"/>
+                <w:sz w:val="16"/>
+                <w:szCs w:val="16"/>
+              </w:rPr>
+              <w:t>Vanguard Aura (Aura)</w:t>
+            </w:r>
+          </w:p>
+        </w:tc>
+        <w:tc>
+          <w:tcPr>
+            <w:tcW w:w="0" w:type="auto"/>
+          </w:tcPr>
+          <w:p>
+            <w:pPr>
+              <w:rPr>
+                <w:rFonts w:ascii="Pericles" w:hAnsi="Pericles"/>
+                <w:sz w:val="16"/>
+                <w:szCs w:val="16"/>
+              </w:rPr>
+            </w:pPr>
+            <w:r>
+              <w:rPr>
+                <w:rFonts w:ascii="Pericles" w:hAnsi="Pericles"/>
+                <w:sz w:val="16"/>
+                <w:szCs w:val="16"/>
+              </w:rPr>
+              <w:t>When you drop white, you and your allies get +1 defense.</w:t>
+            </w:r>
+          </w:p>
+        </w:tc>
+      </w:tr>
+      <w:tr>
+        <w:tc>
+          <w:tcPr>
+            <w:tcW w:w="0" w:type="auto"/>
+          </w:tcPr>
+          <w:p>
+            <w:pPr>
+              <w:rPr>
+                <w:rFonts w:ascii="Pericles" w:hAnsi="Pericles"/>
+                <w:sz w:val="16"/>
+                <w:szCs w:val="16"/>
+              </w:rPr>
+            </w:pPr>
+            <w:r>
+              <w:rPr>
+                <w:rFonts w:ascii="Pericles" w:hAnsi="Pericles"/>
+                <w:sz w:val="16"/>
+                <w:szCs w:val="16"/>
+              </w:rPr>
+              <w:t>Vengeful Stance</w:t>
+            </w:r>
+          </w:p>
+        </w:tc>
+        <w:tc>
+          <w:tcPr>
+            <w:tcW w:w="0" w:type="auto"/>
+          </w:tcPr>
+          <w:p>
+            <w:pPr>
+              <w:rPr>
+                <w:rFonts w:ascii="Pericles" w:hAnsi="Pericles"/>
+                <w:sz w:val="16"/>
+                <w:szCs w:val="16"/>
+              </w:rPr>
+            </w:pPr>
+            <w:r>
+              <w:rPr>
+                <w:rFonts w:ascii="Pericles" w:hAnsi="Pericles"/>
+                <w:sz w:val="16"/>
+                <w:szCs w:val="16"/>
+              </w:rPr>
+              <w:t>You take -1 defense, but when you take damage, your next attack does +3 damage.</w:t>
+            </w:r>
+          </w:p>
+        </w:tc>
+      </w:tr>
+      <w:tr>
+        <w:tc>
+          <w:tcPr>
+            <w:tcW w:w="0" w:type="auto"/>
+          </w:tcPr>
+          <w:p>
+            <w:pPr>
+              <w:rPr>
+                <w:rFonts w:ascii="Pericles" w:hAnsi="Pericles"/>
+                <w:sz w:val="16"/>
+                <w:szCs w:val="16"/>
+              </w:rPr>
+            </w:pPr>
+            <w:r>
+              <w:rPr>
+                <w:rFonts w:ascii="Pericles" w:hAnsi="Pericles"/>
+                <w:sz w:val="16"/>
+                <w:szCs w:val="16"/>
+              </w:rPr>
+              <w:t>Vigilant</w:t>
+            </w:r>
+          </w:p>
+        </w:tc>
+        <w:tc>
+          <w:tcPr>
+            <w:tcW w:w="0" w:type="auto"/>
+          </w:tcPr>
+          <w:p>
+            <w:pPr>
+              <w:rPr>
+                <w:rFonts w:ascii="Pericles" w:hAnsi="Pericles"/>
+                <w:sz w:val="16"/>
+                <w:szCs w:val="16"/>
+              </w:rPr>
+            </w:pPr>
+            <w:r>
+              <w:rPr>
+                <w:rFonts w:ascii="Pericles" w:hAnsi="Pericles"/>
+                <w:sz w:val="16"/>
+                <w:szCs w:val="16"/>
+              </w:rPr>
+              <w:t xml:space="preserve">You are resistant to </w:t>
+            </w:r>
+            <w:r>
+              <w:rPr>
+                <w:rFonts w:ascii="Pericles" w:hAnsi="Pericles"/>
+                <w:i/>
+                <w:sz w:val="16"/>
+                <w:szCs w:val="16"/>
+              </w:rPr>
+              <w:t>Blind</w:t>
+            </w:r>
+            <w:r>
+              <w:rPr>
+                <w:rFonts w:ascii="Pericles" w:hAnsi="Pericles"/>
+                <w:sz w:val="16"/>
+                <w:szCs w:val="16"/>
+              </w:rPr>
+              <w:t xml:space="preserve"> and </w:t>
+            </w:r>
+            <w:r>
+              <w:rPr>
+                <w:rFonts w:ascii="Pericles" w:hAnsi="Pericles"/>
+                <w:i/>
+                <w:sz w:val="16"/>
+                <w:szCs w:val="16"/>
+              </w:rPr>
+              <w:t>Sleep</w:t>
+            </w:r>
+            <w:r>
+              <w:rPr>
+                <w:rFonts w:ascii="Pericles" w:hAnsi="Pericles"/>
+                <w:sz w:val="16"/>
+                <w:szCs w:val="16"/>
+              </w:rPr>
+              <w:t xml:space="preserve"> effects. When you keep watch in camp, the chance of an encounter decreases by 1.</w:t>
+            </w:r>
+          </w:p>
+        </w:tc>
+      </w:tr>
+      <w:tr>
+        <w:tc>
+          <w:tcPr>
+            <w:tcW w:w="0" w:type="auto"/>
+          </w:tcPr>
+          <w:p>
+            <w:pPr>
+              <w:rPr>
+                <w:rFonts w:ascii="Pericles" w:hAnsi="Pericles"/>
+                <w:sz w:val="16"/>
+                <w:szCs w:val="16"/>
+              </w:rPr>
+            </w:pPr>
+            <w:r>
+              <w:rPr>
+                <w:rFonts w:ascii="Pericles" w:hAnsi="Pericles"/>
+                <w:sz w:val="16"/>
+                <w:szCs w:val="16"/>
+              </w:rPr>
+              <w:t>Voice of the Magus</w:t>
+            </w:r>
+          </w:p>
+        </w:tc>
+        <w:tc>
+          <w:tcPr>
+            <w:tcW w:w="0" w:type="auto"/>
+          </w:tcPr>
+          <w:p>
+            <w:pPr>
+              <w:rPr>
+                <w:rFonts w:ascii="Pericles" w:hAnsi="Pericles"/>
+                <w:sz w:val="16"/>
+                <w:szCs w:val="16"/>
+              </w:rPr>
+            </w:pPr>
+            <w:r>
+              <w:rPr>
+                <w:rFonts w:ascii="Pericles" w:hAnsi="Pericles"/>
+                <w:sz w:val="16"/>
+                <w:szCs w:val="16"/>
+              </w:rPr>
+              <w:t>You can cast spells while silenced or choking.</w:t>
+            </w:r>
+          </w:p>
+        </w:tc>
+      </w:tr>
+      <w:tr>
+        <w:tc>
+          <w:tcPr>
+            <w:tcW w:w="0" w:type="auto"/>
+          </w:tcPr>
+          <w:p>
+            <w:pPr>
+              <w:rPr>
+                <w:rFonts w:ascii="Pericles" w:hAnsi="Pericles"/>
+                <w:sz w:val="16"/>
+                <w:szCs w:val="16"/>
+              </w:rPr>
+            </w:pPr>
+            <w:r>
+              <w:rPr>
+                <w:rFonts w:ascii="Pericles" w:hAnsi="Pericles"/>
+                <w:sz w:val="16"/>
+                <w:szCs w:val="16"/>
+              </w:rPr>
+              <w:t>Wade In</w:t>
+            </w:r>
+          </w:p>
+        </w:tc>
+        <w:tc>
+          <w:tcPr>
+            <w:tcW w:w="0" w:type="auto"/>
+          </w:tcPr>
+          <w:p>
+            <w:pPr>
+              <w:rPr>
+                <w:rFonts w:ascii="Pericles" w:hAnsi="Pericles"/>
+                <w:sz w:val="16"/>
+                <w:szCs w:val="16"/>
+              </w:rPr>
+            </w:pPr>
+            <w:r>
+              <w:rPr>
+                <w:rFonts w:ascii="Pericles" w:hAnsi="Pericles"/>
+                <w:sz w:val="16"/>
+                <w:szCs w:val="16"/>
+              </w:rPr>
+              <w:t>Make a 1 hex move after your attack as long as the move keeps/puts you adjacent to an enemy.</w:t>
+            </w:r>
+          </w:p>
+        </w:tc>
+      </w:tr>
+      <w:tr>
+        <w:tc>
+          <w:tcPr>
+            <w:tcW w:w="0" w:type="auto"/>
+          </w:tcPr>
+          <w:p>
+            <w:pPr>
+              <w:rPr>
+                <w:rFonts w:ascii="Pericles" w:hAnsi="Pericles"/>
+                <w:sz w:val="16"/>
+                <w:szCs w:val="16"/>
+              </w:rPr>
+            </w:pPr>
+            <w:r>
+              <w:rPr>
+                <w:rFonts w:ascii="Pericles" w:hAnsi="Pericles"/>
+                <w:sz w:val="16"/>
+                <w:szCs w:val="16"/>
+              </w:rPr>
+              <w:t>Watchful</w:t>
+            </w:r>
+          </w:p>
+        </w:tc>
+        <w:tc>
+          <w:tcPr>
+            <w:tcW w:w="0" w:type="auto"/>
+          </w:tcPr>
+          <w:p>
+            <w:pPr>
+              <w:rPr>
+                <w:rFonts w:ascii="Pericles" w:hAnsi="Pericles"/>
+                <w:sz w:val="16"/>
+                <w:szCs w:val="16"/>
+              </w:rPr>
+            </w:pPr>
+            <w:r>
+              <w:rPr>
+                <w:rFonts w:ascii="Pericles" w:hAnsi="Pericles"/>
+                <w:sz w:val="16"/>
+                <w:szCs w:val="16"/>
+              </w:rPr>
+              <w:t>You get +2 to all Investigate checks.</w:t>
+            </w:r>
+          </w:p>
+        </w:tc>
+      </w:tr>
+      <w:tr>
+        <w:tc>
+          <w:tcPr>
+            <w:tcW w:w="0" w:type="auto"/>
+          </w:tcPr>
+          <w:p>
+            <w:pPr>
+              <w:rPr>
+                <w:rFonts w:ascii="Pericles" w:hAnsi="Pericles"/>
+                <w:sz w:val="16"/>
+                <w:szCs w:val="16"/>
+              </w:rPr>
+            </w:pPr>
+            <w:r>
+              <w:rPr>
+                <w:rFonts w:ascii="Pericles" w:hAnsi="Pericles"/>
+                <w:sz w:val="16"/>
+                <w:szCs w:val="16"/>
+              </w:rPr>
+              <w:t>Weapon Aura (Aura)</w:t>
+            </w:r>
+          </w:p>
+        </w:tc>
+        <w:tc>
+          <w:tcPr>
+            <w:tcW w:w="0" w:type="auto"/>
+          </w:tcPr>
+          <w:p>
+            <w:pPr>
+              <w:rPr>
+                <w:rFonts w:ascii="Pericles" w:hAnsi="Pericles"/>
+                <w:sz w:val="16"/>
+                <w:szCs w:val="16"/>
+              </w:rPr>
+            </w:pPr>
+            <w:r>
+              <w:rPr>
+                <w:rFonts w:ascii="Pericles" w:hAnsi="Pericles"/>
+                <w:sz w:val="16"/>
+                <w:szCs w:val="16"/>
+              </w:rPr>
+              <w:t>When you drop any color, you and all your allies have their weapons enchanted so that they can damage magical creatures.</w:t>
+            </w:r>
+          </w:p>
+        </w:tc>
+      </w:tr>
+      <w:tr>
+        <w:tc>
+          <w:tcPr>
+            <w:tcW w:w="0" w:type="auto"/>
+          </w:tcPr>
+          <w:p>
+            <w:pPr>
+              <w:rPr>
+                <w:rFonts w:ascii="Pericles" w:hAnsi="Pericles"/>
+                <w:sz w:val="16"/>
+                <w:szCs w:val="16"/>
+              </w:rPr>
+            </w:pPr>
+            <w:r>
+              <w:rPr>
+                <w:rFonts w:ascii="Pericles" w:hAnsi="Pericles"/>
+                <w:sz w:val="16"/>
+                <w:szCs w:val="16"/>
+              </w:rPr>
+              <w:t>Weapon Breaker(x)</w:t>
+            </w:r>
+          </w:p>
+        </w:tc>
+        <w:tc>
+          <w:tcPr>
+            <w:tcW w:w="0" w:type="auto"/>
+          </w:tcPr>
+          <w:p>
+            <w:pPr>
+              <w:rPr>
+                <w:rFonts w:ascii="Pericles" w:hAnsi="Pericles"/>
+                <w:sz w:val="16"/>
+                <w:szCs w:val="16"/>
+              </w:rPr>
+            </w:pPr>
+            <w:r>
+              <w:rPr>
+                <w:rFonts w:ascii="Pericles" w:hAnsi="Pericles"/>
+                <w:sz w:val="16"/>
+                <w:szCs w:val="16"/>
+              </w:rPr>
+              <w:t>If you hit an opponent with an x or higher roll, you may spend an inspiration to break your opponent’s weapon. Magical weapons allow the victim an opposed roll of Muscle, Power, Skill (each of you chooses your best stat) and the victim gets a +4.</w:t>
+            </w:r>
+          </w:p>
+        </w:tc>
+      </w:tr>
+      <w:tr>
+        <w:tc>
+          <w:tcPr>
+            <w:tcW w:w="0" w:type="auto"/>
+          </w:tcPr>
+          <w:p>
+            <w:pPr>
+              <w:rPr>
+                <w:rFonts w:ascii="Pericles" w:hAnsi="Pericles"/>
+                <w:sz w:val="16"/>
+                <w:szCs w:val="16"/>
+              </w:rPr>
+            </w:pPr>
+            <w:r>
+              <w:rPr>
+                <w:rFonts w:ascii="Pericles" w:hAnsi="Pericles"/>
+                <w:sz w:val="16"/>
+                <w:szCs w:val="16"/>
+              </w:rPr>
+              <w:t>Weapon Proficiency</w:t>
+            </w:r>
+          </w:p>
+        </w:tc>
+        <w:tc>
+          <w:tcPr>
+            <w:tcW w:w="0" w:type="auto"/>
+          </w:tcPr>
+          <w:p>
+            <w:pPr>
+              <w:rPr>
+                <w:rFonts w:ascii="Pericles" w:hAnsi="Pericles"/>
+                <w:sz w:val="16"/>
+                <w:szCs w:val="16"/>
+              </w:rPr>
+            </w:pPr>
+            <w:r>
+              <w:rPr>
+                <w:rFonts w:ascii="Pericles" w:hAnsi="Pericles"/>
+                <w:sz w:val="16"/>
+                <w:szCs w:val="16"/>
+              </w:rPr>
+              <w:t>You can wield weapons that are one weight class above your weight.</w:t>
+            </w:r>
+          </w:p>
+        </w:tc>
+      </w:tr>
+      <w:tr>
+        <w:tc>
+          <w:tcPr>
+            <w:tcW w:w="0" w:type="auto"/>
+          </w:tcPr>
+          <w:p>
+            <w:pPr>
+              <w:rPr>
+                <w:rFonts w:ascii="Pericles" w:hAnsi="Pericles"/>
+                <w:sz w:val="16"/>
+                <w:szCs w:val="16"/>
+              </w:rPr>
+            </w:pPr>
+            <w:r>
+              <w:rPr>
+                <w:rFonts w:ascii="Pericles" w:hAnsi="Pericles"/>
+                <w:sz w:val="16"/>
+                <w:szCs w:val="16"/>
+              </w:rPr>
               <w:lastRenderedPageBreak/>
-              <w:t>Trapper</w:t>
-            </w:r>
-          </w:p>
-        </w:tc>
-        <w:tc>
-          <w:tcPr>
-            <w:tcW w:w="0" w:type="auto"/>
-          </w:tcPr>
-          <w:p>
-            <w:pPr>
-              <w:rPr>
-                <w:rFonts w:ascii="Pericles" w:hAnsi="Pericles"/>
-                <w:sz w:val="16"/>
-                <w:szCs w:val="16"/>
-              </w:rPr>
-            </w:pPr>
-            <w:r>
-              <w:rPr>
-                <w:rFonts w:ascii="Pericles" w:hAnsi="Pericles"/>
-                <w:sz w:val="16"/>
-                <w:szCs w:val="16"/>
-              </w:rPr>
-              <w:t>You get the Trapper skill license for free, allowing you to start the game with the ability to create traps.</w:t>
-            </w:r>
-          </w:p>
-        </w:tc>
-      </w:tr>
-      <w:tr>
-        <w:tc>
-          <w:tcPr>
-            <w:tcW w:w="0" w:type="auto"/>
-          </w:tcPr>
-          <w:p>
-            <w:pPr>
-              <w:rPr>
-                <w:rFonts w:ascii="Pericles" w:hAnsi="Pericles"/>
-                <w:sz w:val="16"/>
-                <w:szCs w:val="16"/>
-              </w:rPr>
-            </w:pPr>
-            <w:r>
-              <w:rPr>
-                <w:rFonts w:ascii="Pericles" w:hAnsi="Pericles"/>
-                <w:sz w:val="16"/>
-                <w:szCs w:val="16"/>
-              </w:rPr>
-              <w:t>Treacherous Shift</w:t>
-            </w:r>
-          </w:p>
-        </w:tc>
-        <w:tc>
-          <w:tcPr>
-            <w:tcW w:w="0" w:type="auto"/>
-          </w:tcPr>
-          <w:p>
-            <w:pPr>
-              <w:rPr>
-                <w:rFonts w:ascii="Pericles" w:hAnsi="Pericles"/>
-                <w:sz w:val="16"/>
-                <w:szCs w:val="16"/>
-              </w:rPr>
-            </w:pPr>
-            <w:r>
-              <w:rPr>
-                <w:rFonts w:ascii="Pericles" w:hAnsi="Pericles"/>
-                <w:sz w:val="16"/>
-                <w:szCs w:val="16"/>
-              </w:rPr>
-              <w:t>As a free action, you spend an inspiration and choose an enemy within a full move of you. You then make an opposed Skill stat check against that enemy. If you are successful, you switch places with them.</w:t>
-            </w:r>
-          </w:p>
-        </w:tc>
-      </w:tr>
-      <w:tr>
-        <w:tc>
-          <w:tcPr>
-            <w:tcW w:w="0" w:type="auto"/>
-          </w:tcPr>
-          <w:p>
-            <w:pPr>
-              <w:rPr>
-                <w:rFonts w:ascii="Pericles" w:hAnsi="Pericles"/>
-                <w:sz w:val="16"/>
-                <w:szCs w:val="16"/>
-              </w:rPr>
-            </w:pPr>
-            <w:r>
-              <w:rPr>
-                <w:rFonts w:ascii="Pericles" w:hAnsi="Pericles"/>
-                <w:sz w:val="16"/>
-                <w:szCs w:val="16"/>
-              </w:rPr>
-              <w:t>Trick Hands</w:t>
-            </w:r>
-          </w:p>
-        </w:tc>
-        <w:tc>
-          <w:tcPr>
-            <w:tcW w:w="0" w:type="auto"/>
-          </w:tcPr>
-          <w:p>
-            <w:pPr>
-              <w:rPr>
-                <w:rFonts w:ascii="Pericles" w:hAnsi="Pericles"/>
-                <w:sz w:val="16"/>
-                <w:szCs w:val="16"/>
-              </w:rPr>
-            </w:pPr>
-            <w:r>
-              <w:rPr>
-                <w:rFonts w:ascii="Pericles" w:hAnsi="Pericles"/>
-                <w:sz w:val="16"/>
-                <w:szCs w:val="16"/>
-              </w:rPr>
-              <w:t>You can cast even when your hands are bound, or otherwise unavailable.</w:t>
-            </w:r>
-          </w:p>
-        </w:tc>
-      </w:tr>
-      <w:tr>
-        <w:tc>
-          <w:tcPr>
-            <w:tcW w:w="0" w:type="auto"/>
-          </w:tcPr>
-          <w:p>
-            <w:pPr>
-              <w:rPr>
-                <w:rFonts w:ascii="Pericles" w:hAnsi="Pericles"/>
-                <w:sz w:val="16"/>
-                <w:szCs w:val="16"/>
-              </w:rPr>
-            </w:pPr>
-            <w:r>
-              <w:rPr>
-                <w:rFonts w:ascii="Pericles" w:hAnsi="Pericles"/>
-                <w:sz w:val="16"/>
-                <w:szCs w:val="16"/>
-              </w:rPr>
-              <w:t>Tri Shot</w:t>
-            </w:r>
-          </w:p>
-        </w:tc>
-        <w:tc>
-          <w:tcPr>
-            <w:tcW w:w="0" w:type="auto"/>
-          </w:tcPr>
-          <w:p>
-            <w:pPr>
-              <w:rPr>
-                <w:rFonts w:ascii="Pericles" w:hAnsi="Pericles"/>
-                <w:sz w:val="16"/>
-                <w:szCs w:val="16"/>
-              </w:rPr>
-            </w:pPr>
-            <w:r>
-              <w:rPr>
-                <w:rFonts w:ascii="Pericles" w:hAnsi="Pericles"/>
-                <w:sz w:val="16"/>
-                <w:szCs w:val="16"/>
-              </w:rPr>
-              <w:t>You can take a -4 accuracy and make three attacks on targets that are no more than 2 hexes from each other.</w:t>
-            </w:r>
-          </w:p>
-        </w:tc>
-      </w:tr>
-      <w:tr>
-        <w:tc>
-          <w:tcPr>
-            <w:tcW w:w="0" w:type="auto"/>
-          </w:tcPr>
-          <w:p>
-            <w:pPr>
-              <w:rPr>
-                <w:rFonts w:ascii="Pericles" w:hAnsi="Pericles"/>
-                <w:sz w:val="16"/>
-                <w:szCs w:val="16"/>
-              </w:rPr>
-            </w:pPr>
-            <w:r>
-              <w:rPr>
-                <w:rFonts w:ascii="Pericles" w:hAnsi="Pericles"/>
-                <w:sz w:val="16"/>
-                <w:szCs w:val="16"/>
-              </w:rPr>
-              <w:t>Tripper</w:t>
-            </w:r>
-          </w:p>
-        </w:tc>
-        <w:tc>
-          <w:tcPr>
-            <w:tcW w:w="0" w:type="auto"/>
-          </w:tcPr>
-          <w:p>
-            <w:pPr>
-              <w:rPr>
-                <w:rFonts w:ascii="Pericles" w:hAnsi="Pericles"/>
-                <w:sz w:val="16"/>
-                <w:szCs w:val="16"/>
-              </w:rPr>
-            </w:pPr>
-            <w:r>
-              <w:rPr>
-                <w:rFonts w:ascii="Pericles" w:hAnsi="Pericles"/>
-                <w:sz w:val="16"/>
-                <w:szCs w:val="16"/>
-              </w:rPr>
-              <w:t>When someone disengages from you, and you hit them, you can choose to not do damage, but instead to instantly stop their movement, and knock them prone.</w:t>
-            </w:r>
-          </w:p>
-        </w:tc>
-      </w:tr>
-      <w:tr>
-        <w:tc>
-          <w:tcPr>
-            <w:tcW w:w="0" w:type="auto"/>
-          </w:tcPr>
-          <w:p>
-            <w:pPr>
-              <w:rPr>
-                <w:rFonts w:ascii="Pericles" w:hAnsi="Pericles"/>
-                <w:sz w:val="16"/>
-                <w:szCs w:val="16"/>
-              </w:rPr>
-            </w:pPr>
-            <w:r>
-              <w:rPr>
-                <w:rFonts w:ascii="Pericles" w:hAnsi="Pericles"/>
-                <w:sz w:val="16"/>
-                <w:szCs w:val="16"/>
-              </w:rPr>
-              <w:t>Tunnel Crawler</w:t>
-            </w:r>
-          </w:p>
-        </w:tc>
-        <w:tc>
-          <w:tcPr>
-            <w:tcW w:w="0" w:type="auto"/>
-          </w:tcPr>
-          <w:p>
-            <w:pPr>
-              <w:rPr>
-                <w:rFonts w:ascii="Pericles" w:hAnsi="Pericles"/>
-                <w:sz w:val="16"/>
-                <w:szCs w:val="16"/>
-              </w:rPr>
-            </w:pPr>
-            <w:r>
-              <w:rPr>
-                <w:rFonts w:ascii="Pericles" w:hAnsi="Pericles"/>
-                <w:sz w:val="16"/>
-                <w:szCs w:val="16"/>
-              </w:rPr>
-              <w:t>When underground, you get +1 move and can make full moves while sneaking.</w:t>
-            </w:r>
-          </w:p>
-        </w:tc>
-      </w:tr>
-      <w:tr>
-        <w:tc>
-          <w:tcPr>
-            <w:tcW w:w="0" w:type="auto"/>
-          </w:tcPr>
-          <w:p>
-            <w:pPr>
-              <w:rPr>
-                <w:rFonts w:ascii="Pericles" w:hAnsi="Pericles"/>
-                <w:sz w:val="16"/>
-                <w:szCs w:val="16"/>
-              </w:rPr>
-            </w:pPr>
-            <w:r>
-              <w:rPr>
-                <w:rFonts w:ascii="Pericles" w:hAnsi="Pericles"/>
-                <w:sz w:val="16"/>
-                <w:szCs w:val="16"/>
-              </w:rPr>
-              <w:t>Type (x) Spells</w:t>
-            </w:r>
-          </w:p>
-        </w:tc>
-        <w:tc>
-          <w:tcPr>
-            <w:tcW w:w="0" w:type="auto"/>
-          </w:tcPr>
-          <w:p>
-            <w:pPr>
-              <w:rPr>
-                <w:rFonts w:ascii="Pericles" w:hAnsi="Pericles"/>
-                <w:sz w:val="16"/>
-                <w:szCs w:val="16"/>
-              </w:rPr>
-            </w:pPr>
-            <w:r>
-              <w:rPr>
-                <w:rFonts w:ascii="Pericles" w:hAnsi="Pericles"/>
-                <w:sz w:val="16"/>
-                <w:szCs w:val="16"/>
-              </w:rPr>
-              <w:t>You gain access to spells in the X list. You can learn the skills Spell Casting and Combat: Spell.</w:t>
-            </w:r>
-          </w:p>
-        </w:tc>
-      </w:tr>
-      <w:tr>
-        <w:tc>
-          <w:tcPr>
-            <w:tcW w:w="0" w:type="auto"/>
-          </w:tcPr>
-          <w:p>
-            <w:pPr>
-              <w:rPr>
-                <w:rFonts w:ascii="Pericles" w:hAnsi="Pericles"/>
-                <w:sz w:val="16"/>
-                <w:szCs w:val="16"/>
-              </w:rPr>
-            </w:pPr>
-            <w:r>
-              <w:rPr>
-                <w:rFonts w:ascii="Pericles" w:hAnsi="Pericles"/>
-                <w:sz w:val="16"/>
-                <w:szCs w:val="16"/>
-              </w:rPr>
-              <w:t>Undead Tongue</w:t>
-            </w:r>
-          </w:p>
-        </w:tc>
-        <w:tc>
-          <w:tcPr>
-            <w:tcW w:w="0" w:type="auto"/>
-          </w:tcPr>
-          <w:p>
-            <w:pPr>
-              <w:rPr>
-                <w:rFonts w:ascii="Pericles" w:hAnsi="Pericles"/>
-                <w:sz w:val="16"/>
-                <w:szCs w:val="16"/>
-              </w:rPr>
-            </w:pPr>
-            <w:r>
-              <w:rPr>
-                <w:rFonts w:ascii="Pericles" w:hAnsi="Pericles"/>
-                <w:sz w:val="16"/>
-                <w:szCs w:val="16"/>
-              </w:rPr>
-              <w:t>You speak the language of the undead. Intelligent undead will be neutral to you, allowing the use of diplomacy to avoid conflict and gather information/aid</w:t>
+              <w:t>Welcome Traveler</w:t>
+            </w:r>
+          </w:p>
+        </w:tc>
+        <w:tc>
+          <w:tcPr>
+            <w:tcW w:w="0" w:type="auto"/>
+          </w:tcPr>
+          <w:p>
+            <w:pPr>
+              <w:rPr>
+                <w:rFonts w:ascii="Pericles" w:hAnsi="Pericles"/>
+                <w:sz w:val="16"/>
+                <w:szCs w:val="16"/>
+              </w:rPr>
+            </w:pPr>
+            <w:r>
+              <w:rPr>
+                <w:rFonts w:ascii="Pericles" w:hAnsi="Pericles"/>
+                <w:sz w:val="16"/>
+                <w:szCs w:val="16"/>
+              </w:rPr>
+              <w:t>You are almost always accepted at NPC establishments. You do not have to pay money to rest at inns. You get a 10% discount on all shop purchases</w:t>
             </w:r>
             <w:r>
               <w:rPr>
@@ -20771,740 +21529,6 @@
                 <w:sz w:val="16"/>
                 <w:szCs w:val="16"/>
               </w:rPr>
-              <w:t>Unnerving Wail</w:t>
-            </w:r>
-          </w:p>
-        </w:tc>
-        <w:tc>
-          <w:tcPr>
-            <w:tcW w:w="0" w:type="auto"/>
-          </w:tcPr>
-          <w:p>
-            <w:pPr>
-              <w:rPr>
-                <w:rFonts w:ascii="Pericles" w:hAnsi="Pericles"/>
-                <w:sz w:val="16"/>
-                <w:szCs w:val="16"/>
-              </w:rPr>
-            </w:pPr>
-            <w:r>
-              <w:rPr>
-                <w:rFonts w:ascii="Pericles" w:hAnsi="Pericles"/>
-                <w:sz w:val="16"/>
-                <w:szCs w:val="16"/>
-              </w:rPr>
-              <w:t xml:space="preserve">You spend an inspiration and shout, causing enemy spell casters within 6 hexes to make a Power save, or be </w:t>
-            </w:r>
-            <w:r>
-              <w:rPr>
-                <w:rFonts w:ascii="Pericles" w:hAnsi="Pericles"/>
-                <w:i/>
-                <w:sz w:val="16"/>
-                <w:szCs w:val="16"/>
-              </w:rPr>
-              <w:t>unnerved</w:t>
-            </w:r>
-            <w:r>
-              <w:rPr>
-                <w:rFonts w:ascii="Pericles" w:hAnsi="Pericles"/>
-                <w:sz w:val="16"/>
-                <w:szCs w:val="16"/>
-              </w:rPr>
-              <w:t>, taking a -2 to spell casting checks.</w:t>
-            </w:r>
-          </w:p>
-        </w:tc>
-      </w:tr>
-      <w:tr>
-        <w:tc>
-          <w:tcPr>
-            <w:tcW w:w="0" w:type="auto"/>
-          </w:tcPr>
-          <w:p>
-            <w:pPr>
-              <w:rPr>
-                <w:rFonts w:ascii="Pericles" w:hAnsi="Pericles"/>
-                <w:sz w:val="16"/>
-                <w:szCs w:val="16"/>
-              </w:rPr>
-            </w:pPr>
-            <w:r>
-              <w:rPr>
-                <w:rFonts w:ascii="Pericles" w:hAnsi="Pericles"/>
-                <w:sz w:val="16"/>
-                <w:szCs w:val="16"/>
-              </w:rPr>
-              <w:t>Unseen Passage</w:t>
-            </w:r>
-          </w:p>
-        </w:tc>
-        <w:tc>
-          <w:tcPr>
-            <w:tcW w:w="0" w:type="auto"/>
-          </w:tcPr>
-          <w:p>
-            <w:pPr>
-              <w:rPr>
-                <w:rFonts w:ascii="Pericles" w:hAnsi="Pericles"/>
-                <w:sz w:val="16"/>
-                <w:szCs w:val="16"/>
-              </w:rPr>
-            </w:pPr>
-            <w:r>
-              <w:rPr>
-                <w:rFonts w:ascii="Pericles" w:hAnsi="Pericles"/>
-                <w:sz w:val="16"/>
-                <w:szCs w:val="16"/>
-              </w:rPr>
-              <w:t>Track attempts made against you take a -4 penalty.</w:t>
-            </w:r>
-          </w:p>
-        </w:tc>
-      </w:tr>
-      <w:tr>
-        <w:tc>
-          <w:tcPr>
-            <w:tcW w:w="0" w:type="auto"/>
-          </w:tcPr>
-          <w:p>
-            <w:pPr>
-              <w:rPr>
-                <w:rFonts w:ascii="Pericles" w:hAnsi="Pericles"/>
-                <w:sz w:val="16"/>
-                <w:szCs w:val="16"/>
-              </w:rPr>
-            </w:pPr>
-            <w:r>
-              <w:rPr>
-                <w:rFonts w:ascii="Pericles" w:hAnsi="Pericles"/>
-                <w:sz w:val="16"/>
-                <w:szCs w:val="16"/>
-              </w:rPr>
-              <w:t>Unstoppable</w:t>
-            </w:r>
-          </w:p>
-        </w:tc>
-        <w:tc>
-          <w:tcPr>
-            <w:tcW w:w="0" w:type="auto"/>
-          </w:tcPr>
-          <w:p>
-            <w:pPr>
-              <w:rPr>
-                <w:rFonts w:ascii="Pericles" w:hAnsi="Pericles"/>
-                <w:sz w:val="16"/>
-                <w:szCs w:val="16"/>
-              </w:rPr>
-            </w:pPr>
-            <w:r>
-              <w:rPr>
-                <w:rFonts w:ascii="Pericles" w:hAnsi="Pericles"/>
-                <w:sz w:val="16"/>
-                <w:szCs w:val="16"/>
-              </w:rPr>
-              <w:t xml:space="preserve">You are resistant to </w:t>
-            </w:r>
-            <w:r>
-              <w:rPr>
-                <w:rFonts w:ascii="Pericles" w:hAnsi="Pericles"/>
-                <w:i/>
-                <w:sz w:val="16"/>
-                <w:szCs w:val="16"/>
-              </w:rPr>
-              <w:t>daze</w:t>
-            </w:r>
-            <w:r>
-              <w:rPr>
-                <w:rFonts w:ascii="Pericles" w:hAnsi="Pericles"/>
-                <w:sz w:val="16"/>
-                <w:szCs w:val="16"/>
-              </w:rPr>
-              <w:t xml:space="preserve">, </w:t>
-            </w:r>
-            <w:r>
-              <w:rPr>
-                <w:rFonts w:ascii="Pericles" w:hAnsi="Pericles"/>
-                <w:i/>
-                <w:sz w:val="16"/>
-                <w:szCs w:val="16"/>
-              </w:rPr>
-              <w:t>entangle</w:t>
-            </w:r>
-            <w:r>
-              <w:rPr>
-                <w:rFonts w:ascii="Pericles" w:hAnsi="Pericles"/>
-                <w:sz w:val="16"/>
-                <w:szCs w:val="16"/>
-              </w:rPr>
-              <w:t xml:space="preserve">, </w:t>
-            </w:r>
-            <w:r>
-              <w:rPr>
-                <w:rFonts w:ascii="Pericles" w:hAnsi="Pericles"/>
-                <w:i/>
-                <w:sz w:val="16"/>
-                <w:szCs w:val="16"/>
-              </w:rPr>
-              <w:t>immobilize</w:t>
-            </w:r>
-            <w:r>
-              <w:rPr>
-                <w:rFonts w:ascii="Pericles" w:hAnsi="Pericles"/>
-                <w:sz w:val="16"/>
-                <w:szCs w:val="16"/>
-              </w:rPr>
-              <w:t xml:space="preserve">, </w:t>
-            </w:r>
-            <w:r>
-              <w:rPr>
-                <w:rFonts w:ascii="Pericles" w:hAnsi="Pericles"/>
-                <w:i/>
-                <w:sz w:val="16"/>
-                <w:szCs w:val="16"/>
-              </w:rPr>
-              <w:t>hold</w:t>
-            </w:r>
-            <w:r>
-              <w:rPr>
-                <w:rFonts w:ascii="Pericles" w:hAnsi="Pericles"/>
-                <w:sz w:val="16"/>
-                <w:szCs w:val="16"/>
-              </w:rPr>
-              <w:t xml:space="preserve"> and </w:t>
-            </w:r>
-            <w:r>
-              <w:rPr>
-                <w:rFonts w:ascii="Pericles" w:hAnsi="Pericles"/>
-                <w:i/>
-                <w:sz w:val="16"/>
-                <w:szCs w:val="16"/>
-              </w:rPr>
-              <w:t>slow</w:t>
-            </w:r>
-          </w:p>
-        </w:tc>
-      </w:tr>
-      <w:tr>
-        <w:tc>
-          <w:tcPr>
-            <w:tcW w:w="0" w:type="auto"/>
-          </w:tcPr>
-          <w:p>
-            <w:pPr>
-              <w:rPr>
-                <w:rFonts w:ascii="Pericles" w:hAnsi="Pericles"/>
-                <w:sz w:val="16"/>
-                <w:szCs w:val="16"/>
-              </w:rPr>
-            </w:pPr>
-            <w:r>
-              <w:rPr>
-                <w:rFonts w:ascii="Pericles" w:hAnsi="Pericles"/>
-                <w:sz w:val="16"/>
-                <w:szCs w:val="16"/>
-              </w:rPr>
-              <w:t>Vanguard Aura (Aura)</w:t>
-            </w:r>
-          </w:p>
-        </w:tc>
-        <w:tc>
-          <w:tcPr>
-            <w:tcW w:w="0" w:type="auto"/>
-          </w:tcPr>
-          <w:p>
-            <w:pPr>
-              <w:rPr>
-                <w:rFonts w:ascii="Pericles" w:hAnsi="Pericles"/>
-                <w:sz w:val="16"/>
-                <w:szCs w:val="16"/>
-              </w:rPr>
-            </w:pPr>
-            <w:r>
-              <w:rPr>
-                <w:rFonts w:ascii="Pericles" w:hAnsi="Pericles"/>
-                <w:sz w:val="16"/>
-                <w:szCs w:val="16"/>
-              </w:rPr>
-              <w:t>When you drop white, you and your allies get +1 defense.</w:t>
-            </w:r>
-          </w:p>
-        </w:tc>
-      </w:tr>
-      <w:tr>
-        <w:tc>
-          <w:tcPr>
-            <w:tcW w:w="0" w:type="auto"/>
-          </w:tcPr>
-          <w:p>
-            <w:pPr>
-              <w:rPr>
-                <w:rFonts w:ascii="Pericles" w:hAnsi="Pericles"/>
-                <w:sz w:val="16"/>
-                <w:szCs w:val="16"/>
-              </w:rPr>
-            </w:pPr>
-            <w:r>
-              <w:rPr>
-                <w:rFonts w:ascii="Pericles" w:hAnsi="Pericles"/>
-                <w:sz w:val="16"/>
-                <w:szCs w:val="16"/>
-              </w:rPr>
-              <w:t>Vengeful Stance</w:t>
-            </w:r>
-          </w:p>
-        </w:tc>
-        <w:tc>
-          <w:tcPr>
-            <w:tcW w:w="0" w:type="auto"/>
-          </w:tcPr>
-          <w:p>
-            <w:pPr>
-              <w:rPr>
-                <w:rFonts w:ascii="Pericles" w:hAnsi="Pericles"/>
-                <w:sz w:val="16"/>
-                <w:szCs w:val="16"/>
-              </w:rPr>
-            </w:pPr>
-            <w:r>
-              <w:rPr>
-                <w:rFonts w:ascii="Pericles" w:hAnsi="Pericles"/>
-                <w:sz w:val="16"/>
-                <w:szCs w:val="16"/>
-              </w:rPr>
-              <w:t>You take -1 defense, but when you take damage, your next attack does +3 damage.</w:t>
-            </w:r>
-          </w:p>
-        </w:tc>
-      </w:tr>
-      <w:tr>
-        <w:tc>
-          <w:tcPr>
-            <w:tcW w:w="0" w:type="auto"/>
-          </w:tcPr>
-          <w:p>
-            <w:pPr>
-              <w:rPr>
-                <w:rFonts w:ascii="Pericles" w:hAnsi="Pericles"/>
-                <w:sz w:val="16"/>
-                <w:szCs w:val="16"/>
-              </w:rPr>
-            </w:pPr>
-            <w:r>
-              <w:rPr>
-                <w:rFonts w:ascii="Pericles" w:hAnsi="Pericles"/>
-                <w:sz w:val="16"/>
-                <w:szCs w:val="16"/>
-              </w:rPr>
-              <w:t>Vigilant</w:t>
-            </w:r>
-          </w:p>
-        </w:tc>
-        <w:tc>
-          <w:tcPr>
-            <w:tcW w:w="0" w:type="auto"/>
-          </w:tcPr>
-          <w:p>
-            <w:pPr>
-              <w:rPr>
-                <w:rFonts w:ascii="Pericles" w:hAnsi="Pericles"/>
-                <w:sz w:val="16"/>
-                <w:szCs w:val="16"/>
-              </w:rPr>
-            </w:pPr>
-            <w:r>
-              <w:rPr>
-                <w:rFonts w:ascii="Pericles" w:hAnsi="Pericles"/>
-                <w:sz w:val="16"/>
-                <w:szCs w:val="16"/>
-              </w:rPr>
-              <w:t xml:space="preserve">You are resistant to </w:t>
-            </w:r>
-            <w:r>
-              <w:rPr>
-                <w:rFonts w:ascii="Pericles" w:hAnsi="Pericles"/>
-                <w:i/>
-                <w:sz w:val="16"/>
-                <w:szCs w:val="16"/>
-              </w:rPr>
-              <w:t>Blind</w:t>
-            </w:r>
-            <w:r>
-              <w:rPr>
-                <w:rFonts w:ascii="Pericles" w:hAnsi="Pericles"/>
-                <w:sz w:val="16"/>
-                <w:szCs w:val="16"/>
-              </w:rPr>
-              <w:t xml:space="preserve"> and </w:t>
-            </w:r>
-            <w:r>
-              <w:rPr>
-                <w:rFonts w:ascii="Pericles" w:hAnsi="Pericles"/>
-                <w:i/>
-                <w:sz w:val="16"/>
-                <w:szCs w:val="16"/>
-              </w:rPr>
-              <w:t>Sleep</w:t>
-            </w:r>
-            <w:r>
-              <w:rPr>
-                <w:rFonts w:ascii="Pericles" w:hAnsi="Pericles"/>
-                <w:sz w:val="16"/>
-                <w:szCs w:val="16"/>
-              </w:rPr>
-              <w:t xml:space="preserve"> effects. When you keep watch in camp, the chance of an encounter decreases by 1.</w:t>
-            </w:r>
-          </w:p>
-        </w:tc>
-      </w:tr>
-      <w:tr>
-        <w:tc>
-          <w:tcPr>
-            <w:tcW w:w="0" w:type="auto"/>
-          </w:tcPr>
-          <w:p>
-            <w:pPr>
-              <w:rPr>
-                <w:rFonts w:ascii="Pericles" w:hAnsi="Pericles"/>
-                <w:sz w:val="16"/>
-                <w:szCs w:val="16"/>
-              </w:rPr>
-            </w:pPr>
-            <w:r>
-              <w:rPr>
-                <w:rFonts w:ascii="Pericles" w:hAnsi="Pericles"/>
-                <w:sz w:val="16"/>
-                <w:szCs w:val="16"/>
-              </w:rPr>
-              <w:t>Voice of the Magus</w:t>
-            </w:r>
-          </w:p>
-        </w:tc>
-        <w:tc>
-          <w:tcPr>
-            <w:tcW w:w="0" w:type="auto"/>
-          </w:tcPr>
-          <w:p>
-            <w:pPr>
-              <w:rPr>
-                <w:rFonts w:ascii="Pericles" w:hAnsi="Pericles"/>
-                <w:sz w:val="16"/>
-                <w:szCs w:val="16"/>
-              </w:rPr>
-            </w:pPr>
-            <w:r>
-              <w:rPr>
-                <w:rFonts w:ascii="Pericles" w:hAnsi="Pericles"/>
-                <w:sz w:val="16"/>
-                <w:szCs w:val="16"/>
-              </w:rPr>
-              <w:t>You can cast spells while silenced or choking.</w:t>
-            </w:r>
-          </w:p>
-        </w:tc>
-      </w:tr>
-      <w:tr>
-        <w:tc>
-          <w:tcPr>
-            <w:tcW w:w="0" w:type="auto"/>
-          </w:tcPr>
-          <w:p>
-            <w:pPr>
-              <w:rPr>
-                <w:rFonts w:ascii="Pericles" w:hAnsi="Pericles"/>
-                <w:sz w:val="16"/>
-                <w:szCs w:val="16"/>
-              </w:rPr>
-            </w:pPr>
-            <w:r>
-              <w:rPr>
-                <w:rFonts w:ascii="Pericles" w:hAnsi="Pericles"/>
-                <w:sz w:val="16"/>
-                <w:szCs w:val="16"/>
-              </w:rPr>
-              <w:t>Wade In</w:t>
-            </w:r>
-          </w:p>
-        </w:tc>
-        <w:tc>
-          <w:tcPr>
-            <w:tcW w:w="0" w:type="auto"/>
-          </w:tcPr>
-          <w:p>
-            <w:pPr>
-              <w:rPr>
-                <w:rFonts w:ascii="Pericles" w:hAnsi="Pericles"/>
-                <w:sz w:val="16"/>
-                <w:szCs w:val="16"/>
-              </w:rPr>
-            </w:pPr>
-            <w:r>
-              <w:rPr>
-                <w:rFonts w:ascii="Pericles" w:hAnsi="Pericles"/>
-                <w:sz w:val="16"/>
-                <w:szCs w:val="16"/>
-              </w:rPr>
-              <w:t>Make a 1 hex move after your attack as long as the move keeps/puts you adjacent to an enemy.</w:t>
-            </w:r>
-          </w:p>
-        </w:tc>
-      </w:tr>
-      <w:tr>
-        <w:tc>
-          <w:tcPr>
-            <w:tcW w:w="0" w:type="auto"/>
-          </w:tcPr>
-          <w:p>
-            <w:pPr>
-              <w:rPr>
-                <w:rFonts w:ascii="Pericles" w:hAnsi="Pericles"/>
-                <w:sz w:val="16"/>
-                <w:szCs w:val="16"/>
-              </w:rPr>
-            </w:pPr>
-            <w:r>
-              <w:rPr>
-                <w:rFonts w:ascii="Pericles" w:hAnsi="Pericles"/>
-                <w:sz w:val="16"/>
-                <w:szCs w:val="16"/>
-              </w:rPr>
-              <w:t>Watchful</w:t>
-            </w:r>
-          </w:p>
-        </w:tc>
-        <w:tc>
-          <w:tcPr>
-            <w:tcW w:w="0" w:type="auto"/>
-          </w:tcPr>
-          <w:p>
-            <w:pPr>
-              <w:rPr>
-                <w:rFonts w:ascii="Pericles" w:hAnsi="Pericles"/>
-                <w:sz w:val="16"/>
-                <w:szCs w:val="16"/>
-              </w:rPr>
-            </w:pPr>
-            <w:r>
-              <w:rPr>
-                <w:rFonts w:ascii="Pericles" w:hAnsi="Pericles"/>
-                <w:sz w:val="16"/>
-                <w:szCs w:val="16"/>
-              </w:rPr>
-              <w:t>You get +2 to all Investigate checks.</w:t>
-            </w:r>
-          </w:p>
-        </w:tc>
-      </w:tr>
-      <w:tr>
-        <w:tc>
-          <w:tcPr>
-            <w:tcW w:w="0" w:type="auto"/>
-          </w:tcPr>
-          <w:p>
-            <w:pPr>
-              <w:rPr>
-                <w:rFonts w:ascii="Pericles" w:hAnsi="Pericles"/>
-                <w:sz w:val="16"/>
-                <w:szCs w:val="16"/>
-              </w:rPr>
-            </w:pPr>
-            <w:r>
-              <w:rPr>
-                <w:rFonts w:ascii="Pericles" w:hAnsi="Pericles"/>
-                <w:sz w:val="16"/>
-                <w:szCs w:val="16"/>
-              </w:rPr>
-              <w:t>Weapon Aura (Aura)</w:t>
-            </w:r>
-          </w:p>
-        </w:tc>
-        <w:tc>
-          <w:tcPr>
-            <w:tcW w:w="0" w:type="auto"/>
-          </w:tcPr>
-          <w:p>
-            <w:pPr>
-              <w:rPr>
-                <w:rFonts w:ascii="Pericles" w:hAnsi="Pericles"/>
-                <w:sz w:val="16"/>
-                <w:szCs w:val="16"/>
-              </w:rPr>
-            </w:pPr>
-            <w:r>
-              <w:rPr>
-                <w:rFonts w:ascii="Pericles" w:hAnsi="Pericles"/>
-                <w:sz w:val="16"/>
-                <w:szCs w:val="16"/>
-              </w:rPr>
-              <w:t>When you drop any color, you and all your allies have their weapons enchanted so that they can damage magical creatures.</w:t>
-            </w:r>
-          </w:p>
-        </w:tc>
-      </w:tr>
-      <w:tr>
-        <w:tc>
-          <w:tcPr>
-            <w:tcW w:w="0" w:type="auto"/>
-          </w:tcPr>
-          <w:p>
-            <w:pPr>
-              <w:rPr>
-                <w:rFonts w:ascii="Pericles" w:hAnsi="Pericles"/>
-                <w:sz w:val="16"/>
-                <w:szCs w:val="16"/>
-              </w:rPr>
-            </w:pPr>
-            <w:r>
-              <w:rPr>
-                <w:rFonts w:ascii="Pericles" w:hAnsi="Pericles"/>
-                <w:sz w:val="16"/>
-                <w:szCs w:val="16"/>
-              </w:rPr>
-              <w:t>Weapon Breaker(x)</w:t>
-            </w:r>
-          </w:p>
-        </w:tc>
-        <w:tc>
-          <w:tcPr>
-            <w:tcW w:w="0" w:type="auto"/>
-          </w:tcPr>
-          <w:p>
-            <w:pPr>
-              <w:rPr>
-                <w:rFonts w:ascii="Pericles" w:hAnsi="Pericles"/>
-                <w:sz w:val="16"/>
-                <w:szCs w:val="16"/>
-              </w:rPr>
-            </w:pPr>
-            <w:r>
-              <w:rPr>
-                <w:rFonts w:ascii="Pericles" w:hAnsi="Pericles"/>
-                <w:sz w:val="16"/>
-                <w:szCs w:val="16"/>
-              </w:rPr>
-              <w:t>If you hit an opponent with an x or higher roll, you may spend an inspiration to break your opponent’s weapon. Magical weapons allow the victim an opposed roll of Muscle, Power, Skill (each of you chooses your best stat) and the victim gets a +4.</w:t>
-            </w:r>
-          </w:p>
-        </w:tc>
-      </w:tr>
-      <w:tr>
-        <w:tc>
-          <w:tcPr>
-            <w:tcW w:w="0" w:type="auto"/>
-          </w:tcPr>
-          <w:p>
-            <w:pPr>
-              <w:rPr>
-                <w:rFonts w:ascii="Pericles" w:hAnsi="Pericles"/>
-                <w:sz w:val="16"/>
-                <w:szCs w:val="16"/>
-              </w:rPr>
-            </w:pPr>
-            <w:r>
-              <w:rPr>
-                <w:rFonts w:ascii="Pericles" w:hAnsi="Pericles"/>
-                <w:sz w:val="16"/>
-                <w:szCs w:val="16"/>
-              </w:rPr>
-              <w:t>Weapon Proficiency</w:t>
-            </w:r>
-          </w:p>
-        </w:tc>
-        <w:tc>
-          <w:tcPr>
-            <w:tcW w:w="0" w:type="auto"/>
-          </w:tcPr>
-          <w:p>
-            <w:pPr>
-              <w:rPr>
-                <w:rFonts w:ascii="Pericles" w:hAnsi="Pericles"/>
-                <w:sz w:val="16"/>
-                <w:szCs w:val="16"/>
-              </w:rPr>
-            </w:pPr>
-            <w:r>
-              <w:rPr>
-                <w:rFonts w:ascii="Pericles" w:hAnsi="Pericles"/>
-                <w:sz w:val="16"/>
-                <w:szCs w:val="16"/>
-              </w:rPr>
-              <w:t>You can wield weapons that are one weight class above your weight.</w:t>
-            </w:r>
-          </w:p>
-        </w:tc>
-      </w:tr>
-      <w:tr>
-        <w:tc>
-          <w:tcPr>
-            <w:tcW w:w="0" w:type="auto"/>
-          </w:tcPr>
-          <w:p>
-            <w:pPr>
-              <w:rPr>
-                <w:rFonts w:ascii="Pericles" w:hAnsi="Pericles"/>
-                <w:sz w:val="16"/>
-                <w:szCs w:val="16"/>
-              </w:rPr>
-            </w:pPr>
-            <w:r>
-              <w:rPr>
-                <w:rFonts w:ascii="Pericles" w:hAnsi="Pericles"/>
-                <w:sz w:val="16"/>
-                <w:szCs w:val="16"/>
-              </w:rPr>
-              <w:t>Welcome Traveler</w:t>
-            </w:r>
-          </w:p>
-        </w:tc>
-        <w:tc>
-          <w:tcPr>
-            <w:tcW w:w="0" w:type="auto"/>
-          </w:tcPr>
-          <w:p>
-            <w:pPr>
-              <w:rPr>
-                <w:rFonts w:ascii="Pericles" w:hAnsi="Pericles"/>
-                <w:sz w:val="16"/>
-                <w:szCs w:val="16"/>
-              </w:rPr>
-            </w:pPr>
-            <w:r>
-              <w:rPr>
-                <w:rFonts w:ascii="Pericles" w:hAnsi="Pericles"/>
-                <w:sz w:val="16"/>
-                <w:szCs w:val="16"/>
-              </w:rPr>
-              <w:t>You are almost always accepted at NPC establishments. You do not have to pay money to rest at inns. You get a 10% discount on all shop purchases</w:t>
-            </w:r>
-            <w:r>
-              <w:rPr>
-                <w:rFonts w:ascii="Pericles" w:hAnsi="Pericles"/>
-                <w:sz w:val="16"/>
-                <w:szCs w:val="16"/>
-              </w:rPr>
-              <w:t>.</w:t>
-            </w:r>
-          </w:p>
-        </w:tc>
-      </w:tr>
-      <w:tr>
-        <w:tc>
-          <w:tcPr>
-            <w:tcW w:w="0" w:type="auto"/>
-          </w:tcPr>
-          <w:p>
-            <w:pPr>
-              <w:rPr>
-                <w:rFonts w:ascii="Pericles" w:hAnsi="Pericles"/>
-                <w:sz w:val="16"/>
-                <w:szCs w:val="16"/>
-              </w:rPr>
-            </w:pPr>
-            <w:r>
-              <w:rPr>
-                <w:rFonts w:ascii="Pericles" w:hAnsi="Pericles"/>
-                <w:sz w:val="16"/>
-                <w:szCs w:val="16"/>
-              </w:rPr>
               <w:t>Wimpy Reroll (x)</w:t>
             </w:r>
           </w:p>
@@ -21622,7 +21646,6 @@
                 <w:sz w:val="16"/>
                 <w:szCs w:val="16"/>
               </w:rPr>
-              <w:lastRenderedPageBreak/>
               <w:t>Wizened Healer</w:t>
             </w:r>
             <w:r>

</xml_diff>

<commit_message>
updated Beard Weaver, Wizard Vestments
</commit_message>
<xml_diff>
--- a/SS04 -- Talent List.docx
+++ b/SS04 -- Talent List.docx
@@ -34,8 +34,8 @@
         <w:tblLook w:val="04A0" w:firstRow="1" w:lastRow="0" w:firstColumn="1" w:lastColumn="0" w:noHBand="0" w:noVBand="1"/>
       </w:tblPr>
       <w:tblGrid>
-        <w:gridCol w:w="1936"/>
-        <w:gridCol w:w="7414"/>
+        <w:gridCol w:w="1912"/>
+        <w:gridCol w:w="7438"/>
       </w:tblGrid>
       <w:tr>
         <w:tc>
@@ -2116,8 +2116,6 @@
               </w:rPr>
               <w:t xml:space="preserve"> +1 Saves vs. Fire</w:t>
             </w:r>
-            <w:bookmarkStart w:id="0" w:name="_GoBack"/>
-            <w:bookmarkEnd w:id="0"/>
           </w:p>
           <w:p>
             <w:pPr>
@@ -21895,6 +21893,244 @@
               </w:rPr>
               <w:t>You take a -1 Move, but get +1 to your Spell Cast, Spell Combat, saving throws and your save DLs.</w:t>
             </w:r>
+          </w:p>
+        </w:tc>
+      </w:tr>
+      <w:tr>
+        <w:tc>
+          <w:tcPr>
+            <w:tcW w:w="0" w:type="auto"/>
+          </w:tcPr>
+          <w:p>
+            <w:pPr>
+              <w:rPr>
+                <w:rFonts w:ascii="Pericles" w:hAnsi="Pericles"/>
+                <w:sz w:val="16"/>
+                <w:szCs w:val="16"/>
+              </w:rPr>
+            </w:pPr>
+            <w:r>
+              <w:rPr>
+                <w:rFonts w:ascii="Pericles" w:hAnsi="Pericles"/>
+                <w:sz w:val="16"/>
+                <w:szCs w:val="16"/>
+              </w:rPr>
+              <w:t>Wizard Vestments</w:t>
+            </w:r>
+          </w:p>
+        </w:tc>
+        <w:tc>
+          <w:tcPr>
+            <w:tcW w:w="0" w:type="auto"/>
+          </w:tcPr>
+          <w:p>
+            <w:pPr>
+              <w:rPr>
+                <w:rFonts w:ascii="Pericles" w:hAnsi="Pericles"/>
+                <w:sz w:val="16"/>
+                <w:szCs w:val="16"/>
+              </w:rPr>
+            </w:pPr>
+            <w:r>
+              <w:rPr>
+                <w:rFonts w:ascii="Pericles" w:hAnsi="Pericles"/>
+                <w:sz w:val="16"/>
+                <w:szCs w:val="16"/>
+              </w:rPr>
+              <w:t>When you create your character, you choose an item from the following list:</w:t>
+            </w:r>
+          </w:p>
+          <w:p>
+            <w:pPr>
+              <w:pStyle w:val="ListParagraph"/>
+              <w:numPr>
+                <w:ilvl w:val="0"/>
+                <w:numId w:val="64"/>
+              </w:numPr>
+              <w:rPr>
+                <w:rFonts w:ascii="Pericles" w:hAnsi="Pericles"/>
+                <w:sz w:val="16"/>
+                <w:szCs w:val="16"/>
+              </w:rPr>
+            </w:pPr>
+            <w:r>
+              <w:rPr>
+                <w:rFonts w:ascii="Pericles" w:hAnsi="Pericles"/>
+                <w:sz w:val="16"/>
+                <w:szCs w:val="16"/>
+              </w:rPr>
+              <w:t xml:space="preserve">Wizard Robe </w:t>
+            </w:r>
+            <w:r>
+              <w:rPr>
+                <w:rFonts w:ascii="Arial" w:hAnsi="Arial" w:cs="Arial"/>
+                <w:sz w:val="16"/>
+                <w:szCs w:val="16"/>
+              </w:rPr>
+              <w:t>–</w:t>
+            </w:r>
+            <w:r>
+              <w:rPr>
+                <w:rFonts w:ascii="Pericles" w:hAnsi="Pericles"/>
+                <w:sz w:val="16"/>
+                <w:szCs w:val="16"/>
+              </w:rPr>
+              <w:t xml:space="preserve"> No weight, 1 AV (body), +1 Dodge</w:t>
+            </w:r>
+          </w:p>
+          <w:p>
+            <w:pPr>
+              <w:pStyle w:val="ListParagraph"/>
+              <w:numPr>
+                <w:ilvl w:val="0"/>
+                <w:numId w:val="64"/>
+              </w:numPr>
+              <w:rPr>
+                <w:rFonts w:ascii="Pericles" w:hAnsi="Pericles"/>
+                <w:sz w:val="16"/>
+                <w:szCs w:val="16"/>
+              </w:rPr>
+            </w:pPr>
+            <w:r>
+              <w:rPr>
+                <w:rFonts w:ascii="Pericles" w:hAnsi="Pericles"/>
+                <w:sz w:val="16"/>
+                <w:szCs w:val="16"/>
+              </w:rPr>
+              <w:t xml:space="preserve">Wizard Hat </w:t>
+            </w:r>
+            <w:r>
+              <w:rPr>
+                <w:rFonts w:ascii="Arial" w:hAnsi="Arial" w:cs="Arial"/>
+                <w:sz w:val="16"/>
+                <w:szCs w:val="16"/>
+              </w:rPr>
+              <w:t>–</w:t>
+            </w:r>
+            <w:r>
+              <w:rPr>
+                <w:rFonts w:ascii="Pericles" w:hAnsi="Pericles"/>
+                <w:sz w:val="16"/>
+                <w:szCs w:val="16"/>
+              </w:rPr>
+              <w:t xml:space="preserve"> No weight, +1 Lore Checks, cannot be blinded</w:t>
+            </w:r>
+          </w:p>
+          <w:p>
+            <w:pPr>
+              <w:pStyle w:val="ListParagraph"/>
+              <w:numPr>
+                <w:ilvl w:val="0"/>
+                <w:numId w:val="64"/>
+              </w:numPr>
+              <w:rPr>
+                <w:rFonts w:ascii="Pericles" w:hAnsi="Pericles"/>
+                <w:sz w:val="16"/>
+                <w:szCs w:val="16"/>
+              </w:rPr>
+            </w:pPr>
+            <w:r>
+              <w:rPr>
+                <w:rFonts w:ascii="Pericles" w:hAnsi="Pericles"/>
+                <w:sz w:val="16"/>
+                <w:szCs w:val="16"/>
+              </w:rPr>
+              <w:t xml:space="preserve">Wizard Pipe </w:t>
+            </w:r>
+            <w:r>
+              <w:rPr>
+                <w:rFonts w:ascii="Arial" w:hAnsi="Arial" w:cs="Arial"/>
+                <w:sz w:val="16"/>
+                <w:szCs w:val="16"/>
+              </w:rPr>
+              <w:t>–</w:t>
+            </w:r>
+            <w:r>
+              <w:rPr>
+                <w:rFonts w:ascii="Pericles" w:hAnsi="Pericles"/>
+                <w:sz w:val="16"/>
+                <w:szCs w:val="16"/>
+              </w:rPr>
+              <w:t xml:space="preserve"> No weight, +1 Investigate Checks, immune to gas/choke/silence</w:t>
+            </w:r>
+          </w:p>
+          <w:p>
+            <w:pPr>
+              <w:pStyle w:val="ListParagraph"/>
+              <w:numPr>
+                <w:ilvl w:val="0"/>
+                <w:numId w:val="64"/>
+              </w:numPr>
+              <w:rPr>
+                <w:rFonts w:ascii="Pericles" w:hAnsi="Pericles"/>
+                <w:sz w:val="16"/>
+                <w:szCs w:val="16"/>
+              </w:rPr>
+            </w:pPr>
+            <w:r>
+              <w:rPr>
+                <w:rFonts w:ascii="Pericles" w:hAnsi="Pericles"/>
+                <w:sz w:val="16"/>
+                <w:szCs w:val="16"/>
+              </w:rPr>
+              <w:t xml:space="preserve">Wizard Boots </w:t>
+            </w:r>
+            <w:r>
+              <w:rPr>
+                <w:rFonts w:ascii="Arial" w:hAnsi="Arial" w:cs="Arial"/>
+                <w:sz w:val="16"/>
+                <w:szCs w:val="16"/>
+              </w:rPr>
+              <w:t>–</w:t>
+            </w:r>
+            <w:r>
+              <w:rPr>
+                <w:rFonts w:ascii="Pericles" w:hAnsi="Pericles"/>
+                <w:sz w:val="16"/>
+                <w:szCs w:val="16"/>
+              </w:rPr>
+              <w:t xml:space="preserve"> No weight, 1 AV (feet), +1 Move, Overland Traveler</w:t>
+            </w:r>
+          </w:p>
+          <w:p>
+            <w:pPr>
+              <w:pStyle w:val="ListParagraph"/>
+              <w:numPr>
+                <w:ilvl w:val="0"/>
+                <w:numId w:val="64"/>
+              </w:numPr>
+              <w:rPr>
+                <w:rFonts w:ascii="Pericles" w:hAnsi="Pericles"/>
+                <w:sz w:val="16"/>
+                <w:szCs w:val="16"/>
+              </w:rPr>
+            </w:pPr>
+            <w:r>
+              <w:rPr>
+                <w:rFonts w:ascii="Pericles" w:hAnsi="Pericles"/>
+                <w:sz w:val="16"/>
+                <w:szCs w:val="16"/>
+              </w:rPr>
+              <w:t xml:space="preserve">Wizard Book </w:t>
+            </w:r>
+            <w:r>
+              <w:rPr>
+                <w:rFonts w:ascii="Arial" w:hAnsi="Arial" w:cs="Arial"/>
+                <w:sz w:val="16"/>
+                <w:szCs w:val="16"/>
+              </w:rPr>
+              <w:t>–</w:t>
+            </w:r>
+            <w:r>
+              <w:rPr>
+                <w:rFonts w:ascii="Pericles" w:hAnsi="Pericles"/>
+                <w:sz w:val="16"/>
+                <w:szCs w:val="16"/>
+              </w:rPr>
+              <w:t xml:space="preserve"> Light, +1 Spell Lore to learn new spells</w:t>
+            </w:r>
+            <w:bookmarkStart w:id="0" w:name="_GoBack"/>
+            <w:bookmarkEnd w:id="0"/>
           </w:p>
         </w:tc>
       </w:tr>
@@ -28460,6 +28696,119 @@
     </w:lvl>
   </w:abstractNum>
   <w:abstractNum w:abstractNumId="57" w15:restartNumberingAfterBreak="0">
+    <w:nsid w:val="7BDC6CC8"/>
+    <w:multiLevelType w:val="hybridMultilevel"/>
+    <w:tmpl w:val="F74487BE"/>
+    <w:lvl w:ilvl="0" w:tplc="04090001">
+      <w:start w:val="1"/>
+      <w:numFmt w:val="bullet"/>
+      <w:lvlText w:val=""/>
+      <w:lvlJc w:val="left"/>
+      <w:pPr>
+        <w:ind w:left="720" w:hanging="360"/>
+      </w:pPr>
+      <w:rPr>
+        <w:rFonts w:ascii="Symbol" w:hAnsi="Symbol" w:hint="default"/>
+      </w:rPr>
+    </w:lvl>
+    <w:lvl w:ilvl="1" w:tplc="04090003" w:tentative="1">
+      <w:start w:val="1"/>
+      <w:numFmt w:val="bullet"/>
+      <w:lvlText w:val="o"/>
+      <w:lvlJc w:val="left"/>
+      <w:pPr>
+        <w:ind w:left="1440" w:hanging="360"/>
+      </w:pPr>
+      <w:rPr>
+        <w:rFonts w:ascii="Courier New" w:hAnsi="Courier New" w:cs="Courier New" w:hint="default"/>
+      </w:rPr>
+    </w:lvl>
+    <w:lvl w:ilvl="2" w:tplc="04090005" w:tentative="1">
+      <w:start w:val="1"/>
+      <w:numFmt w:val="bullet"/>
+      <w:lvlText w:val=""/>
+      <w:lvlJc w:val="left"/>
+      <w:pPr>
+        <w:ind w:left="2160" w:hanging="360"/>
+      </w:pPr>
+      <w:rPr>
+        <w:rFonts w:ascii="Wingdings" w:hAnsi="Wingdings" w:hint="default"/>
+      </w:rPr>
+    </w:lvl>
+    <w:lvl w:ilvl="3" w:tplc="04090001" w:tentative="1">
+      <w:start w:val="1"/>
+      <w:numFmt w:val="bullet"/>
+      <w:lvlText w:val=""/>
+      <w:lvlJc w:val="left"/>
+      <w:pPr>
+        <w:ind w:left="2880" w:hanging="360"/>
+      </w:pPr>
+      <w:rPr>
+        <w:rFonts w:ascii="Symbol" w:hAnsi="Symbol" w:hint="default"/>
+      </w:rPr>
+    </w:lvl>
+    <w:lvl w:ilvl="4" w:tplc="04090003" w:tentative="1">
+      <w:start w:val="1"/>
+      <w:numFmt w:val="bullet"/>
+      <w:lvlText w:val="o"/>
+      <w:lvlJc w:val="left"/>
+      <w:pPr>
+        <w:ind w:left="3600" w:hanging="360"/>
+      </w:pPr>
+      <w:rPr>
+        <w:rFonts w:ascii="Courier New" w:hAnsi="Courier New" w:cs="Courier New" w:hint="default"/>
+      </w:rPr>
+    </w:lvl>
+    <w:lvl w:ilvl="5" w:tplc="04090005" w:tentative="1">
+      <w:start w:val="1"/>
+      <w:numFmt w:val="bullet"/>
+      <w:lvlText w:val=""/>
+      <w:lvlJc w:val="left"/>
+      <w:pPr>
+        <w:ind w:left="4320" w:hanging="360"/>
+      </w:pPr>
+      <w:rPr>
+        <w:rFonts w:ascii="Wingdings" w:hAnsi="Wingdings" w:hint="default"/>
+      </w:rPr>
+    </w:lvl>
+    <w:lvl w:ilvl="6" w:tplc="04090001" w:tentative="1">
+      <w:start w:val="1"/>
+      <w:numFmt w:val="bullet"/>
+      <w:lvlText w:val=""/>
+      <w:lvlJc w:val="left"/>
+      <w:pPr>
+        <w:ind w:left="5040" w:hanging="360"/>
+      </w:pPr>
+      <w:rPr>
+        <w:rFonts w:ascii="Symbol" w:hAnsi="Symbol" w:hint="default"/>
+      </w:rPr>
+    </w:lvl>
+    <w:lvl w:ilvl="7" w:tplc="04090003" w:tentative="1">
+      <w:start w:val="1"/>
+      <w:numFmt w:val="bullet"/>
+      <w:lvlText w:val="o"/>
+      <w:lvlJc w:val="left"/>
+      <w:pPr>
+        <w:ind w:left="5760" w:hanging="360"/>
+      </w:pPr>
+      <w:rPr>
+        <w:rFonts w:ascii="Courier New" w:hAnsi="Courier New" w:cs="Courier New" w:hint="default"/>
+      </w:rPr>
+    </w:lvl>
+    <w:lvl w:ilvl="8" w:tplc="04090005" w:tentative="1">
+      <w:start w:val="1"/>
+      <w:numFmt w:val="bullet"/>
+      <w:lvlText w:val=""/>
+      <w:lvlJc w:val="left"/>
+      <w:pPr>
+        <w:ind w:left="6480" w:hanging="360"/>
+      </w:pPr>
+      <w:rPr>
+        <w:rFonts w:ascii="Wingdings" w:hAnsi="Wingdings" w:hint="default"/>
+      </w:rPr>
+    </w:lvl>
+  </w:abstractNum>
+  <w:abstractNum w:abstractNumId="58" w15:restartNumberingAfterBreak="0">
     <w:nsid w:val="7CAF0DA0"/>
     <w:multiLevelType w:val="hybridMultilevel"/>
     <w:tmpl w:val="B4C46A44"/>
@@ -28594,7 +28943,7 @@
     <w:abstractNumId w:val="1"/>
   </w:num>
   <w:num w:numId="8">
-    <w:abstractNumId w:val="57"/>
+    <w:abstractNumId w:val="58"/>
   </w:num>
   <w:num w:numId="9">
     <w:abstractNumId w:val="33"/>
@@ -28805,6 +29154,9 @@
   </w:num>
   <w:num w:numId="63">
     <w:abstractNumId w:val="13"/>
+  </w:num>
+  <w:num w:numId="64">
+    <w:abstractNumId w:val="57"/>
   </w:num>
   <w:numIdMacAtCleanup w:val="63"/>
 </w:numbering>

</xml_diff>